<commit_message>
Bug has been fixed
Bug has been fixed
</commit_message>
<xml_diff>
--- a/Documents/process/Outreach installation.docx
+++ b/Documents/process/Outreach installation.docx
@@ -21,9 +21,8 @@
           <w:sz w:val="20"/>
           <w:shd w:val="clear" w:color="auto" w:fill="FFFFFF"/>
         </w:rPr>
-        <w:t xml:space="preserve">How to install </w:t>
-      </w:r>
-      <w:proofErr w:type="gramStart"/>
+        <w:t>How to install Apache ,</w:t>
+      </w:r>
       <w:r>
         <w:rPr>
           <w:rFonts w:ascii="Verdana" w:eastAsia="Verdana" w:hAnsi="Verdana" w:cs="Verdana"/>
@@ -32,10 +31,12 @@
           <w:sz w:val="20"/>
           <w:shd w:val="clear" w:color="auto" w:fill="FFFFFF"/>
         </w:rPr>
-        <w:t>Apache ,</w:t>
-      </w:r>
-      <w:proofErr w:type="gramEnd"/>
-      <w:r>
+        <w:t xml:space="preserve"> mysql and PHP on Ubuntu 12.04 </w:t>
+      </w:r>
+    </w:p>
+    <w:p>
+      <w:pPr>
+        <w:spacing w:after="0" w:line="420" w:lineRule="auto"/>
         <w:rPr>
           <w:rFonts w:ascii="Verdana" w:eastAsia="Verdana" w:hAnsi="Verdana" w:cs="Verdana"/>
           <w:b/>
@@ -43,145 +44,46 @@
           <w:sz w:val="20"/>
           <w:shd w:val="clear" w:color="auto" w:fill="FFFFFF"/>
         </w:rPr>
-        <w:t xml:space="preserve"> </w:t>
-      </w:r>
-      <w:proofErr w:type="spellStart"/>
-      <w:r>
-        <w:rPr>
-          <w:rFonts w:ascii="Verdana" w:eastAsia="Verdana" w:hAnsi="Verdana" w:cs="Verdana"/>
-          <w:b/>
-          <w:color w:val="0F4884"/>
-          <w:sz w:val="20"/>
-          <w:shd w:val="clear" w:color="auto" w:fill="FFFFFF"/>
-        </w:rPr>
-        <w:t>mysql</w:t>
-      </w:r>
-      <w:proofErr w:type="spellEnd"/>
-      <w:r>
-        <w:rPr>
-          <w:rFonts w:ascii="Verdana" w:eastAsia="Verdana" w:hAnsi="Verdana" w:cs="Verdana"/>
-          <w:b/>
-          <w:color w:val="0F4884"/>
-          <w:sz w:val="20"/>
-          <w:shd w:val="clear" w:color="auto" w:fill="FFFFFF"/>
-        </w:rPr>
-        <w:t xml:space="preserve"> and PHP on </w:t>
-      </w:r>
-      <w:proofErr w:type="spellStart"/>
-      <w:r>
-        <w:rPr>
-          <w:rFonts w:ascii="Verdana" w:eastAsia="Verdana" w:hAnsi="Verdana" w:cs="Verdana"/>
-          <w:b/>
-          <w:color w:val="0F4884"/>
-          <w:sz w:val="20"/>
-          <w:shd w:val="clear" w:color="auto" w:fill="FFFFFF"/>
-        </w:rPr>
-        <w:t>Ubuntu</w:t>
-      </w:r>
-      <w:proofErr w:type="spellEnd"/>
-      <w:r>
-        <w:rPr>
-          <w:rFonts w:ascii="Verdana" w:eastAsia="Verdana" w:hAnsi="Verdana" w:cs="Verdana"/>
-          <w:b/>
-          <w:color w:val="0F4884"/>
-          <w:sz w:val="20"/>
-          <w:shd w:val="clear" w:color="auto" w:fill="FFFFFF"/>
-        </w:rPr>
-        <w:t xml:space="preserve"> 12.04 </w:t>
-      </w:r>
-    </w:p>
-    <w:p>
-      <w:pPr>
-        <w:spacing w:after="0" w:line="420" w:lineRule="auto"/>
-        <w:rPr>
-          <w:rFonts w:ascii="Verdana" w:eastAsia="Verdana" w:hAnsi="Verdana" w:cs="Verdana"/>
-          <w:b/>
-          <w:color w:val="0F4884"/>
-          <w:sz w:val="20"/>
-          <w:shd w:val="clear" w:color="auto" w:fill="FFFFFF"/>
-        </w:rPr>
-      </w:pPr>
-    </w:p>
-    <w:p>
-      <w:pPr>
-        <w:spacing w:before="100" w:after="100" w:line="450" w:lineRule="auto"/>
-        <w:rPr>
-          <w:rFonts w:ascii="Verdana" w:eastAsia="Verdana" w:hAnsi="Verdana" w:cs="Verdana"/>
-          <w:color w:val="222222"/>
-          <w:sz w:val="20"/>
-          <w:shd w:val="clear" w:color="auto" w:fill="FFFFFF"/>
-        </w:rPr>
-      </w:pPr>
-      <w:r>
-        <w:rPr>
-          <w:rFonts w:ascii="Verdana" w:eastAsia="Verdana" w:hAnsi="Verdana" w:cs="Verdana"/>
-          <w:color w:val="222222"/>
-          <w:sz w:val="20"/>
-          <w:shd w:val="clear" w:color="auto" w:fill="FFFFFF"/>
-        </w:rPr>
-        <w:t xml:space="preserve">Update </w:t>
-      </w:r>
-      <w:proofErr w:type="spellStart"/>
-      <w:r>
-        <w:rPr>
-          <w:rFonts w:ascii="Verdana" w:eastAsia="Verdana" w:hAnsi="Verdana" w:cs="Verdana"/>
-          <w:color w:val="222222"/>
-          <w:sz w:val="20"/>
-          <w:shd w:val="clear" w:color="auto" w:fill="FFFFFF"/>
-        </w:rPr>
-        <w:t>ubuntu</w:t>
-      </w:r>
-      <w:proofErr w:type="spellEnd"/>
-      <w:r>
-        <w:rPr>
-          <w:rFonts w:ascii="Verdana" w:eastAsia="Verdana" w:hAnsi="Verdana" w:cs="Verdana"/>
-          <w:color w:val="222222"/>
-          <w:sz w:val="20"/>
-          <w:shd w:val="clear" w:color="auto" w:fill="FFFFFF"/>
-        </w:rPr>
-        <w:t xml:space="preserve"> repositories by giving the below command</w:t>
-      </w:r>
-    </w:p>
-    <w:p>
-      <w:pPr>
-        <w:spacing w:before="100" w:after="100" w:line="450" w:lineRule="auto"/>
-        <w:rPr>
-          <w:rFonts w:ascii="Verdana" w:eastAsia="Verdana" w:hAnsi="Verdana" w:cs="Verdana"/>
-          <w:color w:val="222222"/>
-          <w:sz w:val="20"/>
-          <w:shd w:val="clear" w:color="auto" w:fill="FFFFFF"/>
-        </w:rPr>
-      </w:pPr>
-      <w:r>
-        <w:rPr>
-          <w:rFonts w:ascii="Verdana" w:eastAsia="Verdana" w:hAnsi="Verdana" w:cs="Verdana"/>
-          <w:color w:val="FFFFFF"/>
-          <w:sz w:val="20"/>
-          <w:shd w:val="clear" w:color="auto" w:fill="0E0E0E"/>
-        </w:rPr>
-        <w:t xml:space="preserve"> </w:t>
-      </w:r>
-      <w:proofErr w:type="spellStart"/>
-      <w:proofErr w:type="gramStart"/>
-      <w:r>
-        <w:rPr>
-          <w:rFonts w:ascii="Verdana" w:eastAsia="Verdana" w:hAnsi="Verdana" w:cs="Verdana"/>
-          <w:color w:val="FFFFFF"/>
-          <w:sz w:val="20"/>
-          <w:shd w:val="clear" w:color="auto" w:fill="0E0E0E"/>
-        </w:rPr>
-        <w:t>sudo</w:t>
-      </w:r>
-      <w:proofErr w:type="spellEnd"/>
-      <w:proofErr w:type="gramEnd"/>
-      <w:r>
-        <w:rPr>
-          <w:rFonts w:ascii="Verdana" w:eastAsia="Verdana" w:hAnsi="Verdana" w:cs="Verdana"/>
-          <w:color w:val="FFFFFF"/>
-          <w:sz w:val="20"/>
-          <w:shd w:val="clear" w:color="auto" w:fill="0E0E0E"/>
-        </w:rPr>
-        <w:t xml:space="preserve"> apt-get update</w:t>
+      </w:pPr>
+    </w:p>
+    <w:p>
+      <w:pPr>
+        <w:spacing w:before="100" w:after="100" w:line="450" w:lineRule="auto"/>
+        <w:rPr>
+          <w:rFonts w:ascii="Verdana" w:eastAsia="Verdana" w:hAnsi="Verdana" w:cs="Verdana"/>
+          <w:color w:val="222222"/>
+          <w:sz w:val="20"/>
+          <w:shd w:val="clear" w:color="auto" w:fill="FFFFFF"/>
+        </w:rPr>
+      </w:pPr>
+      <w:r>
+        <w:rPr>
+          <w:rFonts w:ascii="Verdana" w:eastAsia="Verdana" w:hAnsi="Verdana" w:cs="Verdana"/>
+          <w:color w:val="222222"/>
+          <w:sz w:val="20"/>
+          <w:shd w:val="clear" w:color="auto" w:fill="FFFFFF"/>
+        </w:rPr>
+        <w:t>Update ubuntu repositories by giving the below command</w:t>
+      </w:r>
+    </w:p>
+    <w:p>
+      <w:pPr>
+        <w:spacing w:before="100" w:after="100" w:line="450" w:lineRule="auto"/>
+        <w:rPr>
+          <w:rFonts w:ascii="Verdana" w:eastAsia="Verdana" w:hAnsi="Verdana" w:cs="Verdana"/>
+          <w:color w:val="222222"/>
+          <w:sz w:val="20"/>
+          <w:shd w:val="clear" w:color="auto" w:fill="FFFFFF"/>
+        </w:rPr>
+      </w:pPr>
+      <w:r>
+        <w:rPr>
+          <w:rFonts w:ascii="Verdana" w:eastAsia="Verdana" w:hAnsi="Verdana" w:cs="Verdana"/>
+          <w:color w:val="FFFFFF"/>
+          <w:sz w:val="20"/>
+          <w:shd w:val="clear" w:color="auto" w:fill="0E0E0E"/>
+        </w:rPr>
+        <w:t xml:space="preserve"> sudo apt-get update</w:t>
       </w:r>
     </w:p>
     <w:p>
@@ -243,7 +145,6 @@
         <w:br/>
         <w:t>2. </w:t>
       </w:r>
-      <w:proofErr w:type="spellStart"/>
       <w:r>
         <w:rPr>
           <w:rFonts w:ascii="Verdana" w:eastAsia="Verdana" w:hAnsi="Verdana" w:cs="Verdana"/>
@@ -252,18 +153,7 @@
           <w:u w:val="single"/>
           <w:shd w:val="clear" w:color="auto" w:fill="FFFFFF"/>
         </w:rPr>
-        <w:t>Mysql</w:t>
-      </w:r>
-      <w:proofErr w:type="spellEnd"/>
-      <w:r>
-        <w:rPr>
-          <w:rFonts w:ascii="Verdana" w:eastAsia="Verdana" w:hAnsi="Verdana" w:cs="Verdana"/>
-          <w:color w:val="0F4884"/>
-          <w:sz w:val="20"/>
-          <w:u w:val="single"/>
-          <w:shd w:val="clear" w:color="auto" w:fill="FFFFFF"/>
-        </w:rPr>
-        <w:t xml:space="preserve"> installation</w:t>
+        <w:t>Mysql installation</w:t>
       </w:r>
       <w:r>
         <w:rPr>
@@ -284,7 +174,7 @@
         <w:br/>
         <w:t>3. </w:t>
       </w:r>
-      <w:hyperlink r:id="rId5">
+      <w:hyperlink r:id="rId8">
         <w:r>
           <w:rPr>
             <w:rFonts w:ascii="Verdana" w:eastAsia="Verdana" w:hAnsi="Verdana" w:cs="Verdana"/>
@@ -397,7 +287,6 @@
           <w:shd w:val="clear" w:color="auto" w:fill="FFFFFF"/>
         </w:rPr>
       </w:pPr>
-      <w:proofErr w:type="spellStart"/>
       <w:r>
         <w:rPr>
           <w:rFonts w:ascii="Verdana" w:eastAsia="Verdana" w:hAnsi="Verdana" w:cs="Verdana"/>
@@ -405,17 +294,7 @@
           <w:sz w:val="21"/>
           <w:shd w:val="clear" w:color="auto" w:fill="0E0E0E"/>
         </w:rPr>
-        <w:t>sudo</w:t>
-      </w:r>
-      <w:proofErr w:type="spellEnd"/>
-      <w:r>
-        <w:rPr>
-          <w:rFonts w:ascii="Verdana" w:eastAsia="Verdana" w:hAnsi="Verdana" w:cs="Verdana"/>
-          <w:color w:val="FFFFFF"/>
-          <w:sz w:val="21"/>
-          <w:shd w:val="clear" w:color="auto" w:fill="0E0E0E"/>
-        </w:rPr>
-        <w:t xml:space="preserve"> apt-get install apache2</w:t>
+        <w:t>sudo apt-get install apache2</w:t>
       </w:r>
     </w:p>
     <w:p>
@@ -473,19 +352,8 @@
           <w:sz w:val="20"/>
           <w:shd w:val="clear" w:color="auto" w:fill="FFFFFF"/>
         </w:rPr>
-        <w:t xml:space="preserve">Step </w:t>
-      </w:r>
-      <w:proofErr w:type="gramStart"/>
-      <w:r>
-        <w:rPr>
-          <w:rFonts w:ascii="Verdana" w:eastAsia="Verdana" w:hAnsi="Verdana" w:cs="Verdana"/>
-          <w:color w:val="993300"/>
-          <w:sz w:val="20"/>
-          <w:shd w:val="clear" w:color="auto" w:fill="FFFFFF"/>
-        </w:rPr>
-        <w:t>2 :</w:t>
-      </w:r>
-      <w:proofErr w:type="gramEnd"/>
+        <w:t>Step 2 :</w:t>
+      </w:r>
       <w:r>
         <w:rPr>
           <w:rFonts w:ascii="Verdana" w:eastAsia="Verdana" w:hAnsi="Verdana" w:cs="Verdana"/>
@@ -495,7 +363,6 @@
         </w:rPr>
         <w:t> </w:t>
       </w:r>
-      <w:proofErr w:type="spellStart"/>
       <w:r>
         <w:rPr>
           <w:rFonts w:ascii="Courier New" w:eastAsia="Times New Roman" w:hAnsi="Courier New" w:cs="Courier New"/>
@@ -503,37 +370,7 @@
           <w:sz w:val="21"/>
           <w:szCs w:val="21"/>
         </w:rPr>
-        <w:t>sudo</w:t>
-      </w:r>
-      <w:proofErr w:type="spellEnd"/>
-      <w:r>
-        <w:rPr>
-          <w:rFonts w:ascii="Courier New" w:eastAsia="Times New Roman" w:hAnsi="Courier New" w:cs="Courier New"/>
-          <w:color w:val="000000"/>
-          <w:sz w:val="21"/>
-          <w:szCs w:val="21"/>
-        </w:rPr>
-        <w:t xml:space="preserve"> </w:t>
-      </w:r>
-      <w:proofErr w:type="spellStart"/>
-      <w:r>
-        <w:rPr>
-          <w:rFonts w:ascii="Courier New" w:eastAsia="Times New Roman" w:hAnsi="Courier New" w:cs="Courier New"/>
-          <w:color w:val="000000"/>
-          <w:sz w:val="21"/>
-          <w:szCs w:val="21"/>
-        </w:rPr>
-        <w:t>nano</w:t>
-      </w:r>
-      <w:proofErr w:type="spellEnd"/>
-      <w:r>
-        <w:rPr>
-          <w:rFonts w:ascii="Courier New" w:eastAsia="Times New Roman" w:hAnsi="Courier New" w:cs="Courier New"/>
-          <w:color w:val="000000"/>
-          <w:sz w:val="21"/>
-          <w:szCs w:val="21"/>
-        </w:rPr>
-        <w:t xml:space="preserve"> /etc/apache2/sites-available/default</w:t>
+        <w:t>sudo nano /etc/apache2/sites-available/default</w:t>
       </w:r>
     </w:p>
     <w:p>
@@ -554,27 +391,7 @@
           <w:sz w:val="20"/>
           <w:shd w:val="clear" w:color="auto" w:fill="FFFFFF"/>
         </w:rPr>
-        <w:t xml:space="preserve">Once inside that file, find the following section, and change the line that says </w:t>
-      </w:r>
-      <w:proofErr w:type="spellStart"/>
-      <w:r>
-        <w:rPr>
-          <w:rFonts w:ascii="Verdana" w:eastAsia="Verdana" w:hAnsi="Verdana" w:cs="Verdana"/>
-          <w:color w:val="222222"/>
-          <w:sz w:val="20"/>
-          <w:shd w:val="clear" w:color="auto" w:fill="FFFFFF"/>
-        </w:rPr>
-        <w:t>AllowOverride</w:t>
-      </w:r>
-      <w:proofErr w:type="spellEnd"/>
-      <w:r>
-        <w:rPr>
-          <w:rFonts w:ascii="Verdana" w:eastAsia="Verdana" w:hAnsi="Verdana" w:cs="Verdana"/>
-          <w:color w:val="222222"/>
-          <w:sz w:val="20"/>
-          <w:shd w:val="clear" w:color="auto" w:fill="FFFFFF"/>
-        </w:rPr>
-        <w:t xml:space="preserve"> from None to All. The section should now look like this:</w:t>
+        <w:t>Once inside that file, find the following section, and change the line that says AllowOverride from None to All. The section should now look like this:</w:t>
       </w:r>
     </w:p>
     <w:p>
@@ -612,27 +429,7 @@
           <w:sz w:val="20"/>
           <w:shd w:val="clear" w:color="auto" w:fill="FFFFFF"/>
         </w:rPr>
-        <w:t xml:space="preserve"> &lt;Directory /</w:t>
-      </w:r>
-      <w:proofErr w:type="spellStart"/>
-      <w:r>
-        <w:rPr>
-          <w:rFonts w:ascii="Verdana" w:eastAsia="Verdana" w:hAnsi="Verdana" w:cs="Verdana"/>
-          <w:color w:val="222222"/>
-          <w:sz w:val="20"/>
-          <w:shd w:val="clear" w:color="auto" w:fill="FFFFFF"/>
-        </w:rPr>
-        <w:t>var</w:t>
-      </w:r>
-      <w:proofErr w:type="spellEnd"/>
-      <w:r>
-        <w:rPr>
-          <w:rFonts w:ascii="Verdana" w:eastAsia="Verdana" w:hAnsi="Verdana" w:cs="Verdana"/>
-          <w:color w:val="222222"/>
-          <w:sz w:val="20"/>
-          <w:shd w:val="clear" w:color="auto" w:fill="FFFFFF"/>
-        </w:rPr>
-        <w:t>/www/&gt;</w:t>
+        <w:t xml:space="preserve"> &lt;Directory /var/www/&gt;</w:t>
       </w:r>
     </w:p>
     <w:p>
@@ -670,39 +467,8 @@
           <w:sz w:val="20"/>
           <w:shd w:val="clear" w:color="auto" w:fill="FFFFFF"/>
         </w:rPr>
-        <w:t xml:space="preserve">                Options Indexes </w:t>
-      </w:r>
-      <w:proofErr w:type="spellStart"/>
-      <w:r>
-        <w:rPr>
-          <w:rFonts w:ascii="Verdana" w:eastAsia="Verdana" w:hAnsi="Verdana" w:cs="Verdana"/>
-          <w:color w:val="222222"/>
-          <w:sz w:val="20"/>
-          <w:shd w:val="clear" w:color="auto" w:fill="FFFFFF"/>
-        </w:rPr>
-        <w:t>FollowSymLinks</w:t>
-      </w:r>
-      <w:proofErr w:type="spellEnd"/>
-      <w:r>
-        <w:rPr>
-          <w:rFonts w:ascii="Verdana" w:eastAsia="Verdana" w:hAnsi="Verdana" w:cs="Verdana"/>
-          <w:color w:val="222222"/>
-          <w:sz w:val="20"/>
-          <w:shd w:val="clear" w:color="auto" w:fill="FFFFFF"/>
-        </w:rPr>
-        <w:t xml:space="preserve"> </w:t>
-      </w:r>
-      <w:proofErr w:type="spellStart"/>
-      <w:r>
-        <w:rPr>
-          <w:rFonts w:ascii="Verdana" w:eastAsia="Verdana" w:hAnsi="Verdana" w:cs="Verdana"/>
-          <w:color w:val="222222"/>
-          <w:sz w:val="20"/>
-          <w:shd w:val="clear" w:color="auto" w:fill="FFFFFF"/>
-        </w:rPr>
-        <w:t>MultiViews</w:t>
-      </w:r>
-      <w:proofErr w:type="spellEnd"/>
+        <w:t xml:space="preserve">                Options Indexes FollowSymLinks MultiViews</w:t>
+      </w:r>
     </w:p>
     <w:p>
       <w:pPr>
@@ -739,27 +505,7 @@
           <w:sz w:val="20"/>
           <w:shd w:val="clear" w:color="auto" w:fill="FFFFFF"/>
         </w:rPr>
-        <w:t xml:space="preserve">                </w:t>
-      </w:r>
-      <w:proofErr w:type="spellStart"/>
-      <w:r>
-        <w:rPr>
-          <w:rFonts w:ascii="Verdana" w:eastAsia="Verdana" w:hAnsi="Verdana" w:cs="Verdana"/>
-          <w:color w:val="222222"/>
-          <w:sz w:val="20"/>
-          <w:shd w:val="clear" w:color="auto" w:fill="FFFFFF"/>
-        </w:rPr>
-        <w:t>AllowOverride</w:t>
-      </w:r>
-      <w:proofErr w:type="spellEnd"/>
-      <w:r>
-        <w:rPr>
-          <w:rFonts w:ascii="Verdana" w:eastAsia="Verdana" w:hAnsi="Verdana" w:cs="Verdana"/>
-          <w:color w:val="222222"/>
-          <w:sz w:val="20"/>
-          <w:shd w:val="clear" w:color="auto" w:fill="FFFFFF"/>
-        </w:rPr>
-        <w:t xml:space="preserve"> All</w:t>
+        <w:t xml:space="preserve">                AllowOverride All</w:t>
       </w:r>
     </w:p>
     <w:p>
@@ -797,30 +543,8 @@
           <w:sz w:val="20"/>
           <w:shd w:val="clear" w:color="auto" w:fill="FFFFFF"/>
         </w:rPr>
-        <w:t xml:space="preserve">                Order </w:t>
-      </w:r>
-      <w:proofErr w:type="spellStart"/>
-      <w:r>
-        <w:rPr>
-          <w:rFonts w:ascii="Verdana" w:eastAsia="Verdana" w:hAnsi="Verdana" w:cs="Verdana"/>
-          <w:color w:val="222222"/>
-          <w:sz w:val="20"/>
-          <w:shd w:val="clear" w:color="auto" w:fill="FFFFFF"/>
-        </w:rPr>
-        <w:t>allow</w:t>
-      </w:r>
-      <w:proofErr w:type="gramStart"/>
-      <w:r>
-        <w:rPr>
-          <w:rFonts w:ascii="Verdana" w:eastAsia="Verdana" w:hAnsi="Verdana" w:cs="Verdana"/>
-          <w:color w:val="222222"/>
-          <w:sz w:val="20"/>
-          <w:shd w:val="clear" w:color="auto" w:fill="FFFFFF"/>
-        </w:rPr>
-        <w:t>,deny</w:t>
-      </w:r>
-      <w:proofErr w:type="spellEnd"/>
-      <w:proofErr w:type="gramEnd"/>
+        <w:t xml:space="preserve">                Order allow,deny</w:t>
+      </w:r>
     </w:p>
     <w:p>
       <w:pPr>
@@ -857,27 +581,7 @@
           <w:sz w:val="20"/>
           <w:shd w:val="clear" w:color="auto" w:fill="FFFFFF"/>
         </w:rPr>
-        <w:t xml:space="preserve">                </w:t>
-      </w:r>
-      <w:proofErr w:type="gramStart"/>
-      <w:r>
-        <w:rPr>
-          <w:rFonts w:ascii="Verdana" w:eastAsia="Verdana" w:hAnsi="Verdana" w:cs="Verdana"/>
-          <w:color w:val="222222"/>
-          <w:sz w:val="20"/>
-          <w:shd w:val="clear" w:color="auto" w:fill="FFFFFF"/>
-        </w:rPr>
-        <w:t>allow</w:t>
-      </w:r>
-      <w:proofErr w:type="gramEnd"/>
-      <w:r>
-        <w:rPr>
-          <w:rFonts w:ascii="Verdana" w:eastAsia="Verdana" w:hAnsi="Verdana" w:cs="Verdana"/>
-          <w:color w:val="222222"/>
-          <w:sz w:val="20"/>
-          <w:shd w:val="clear" w:color="auto" w:fill="FFFFFF"/>
-        </w:rPr>
-        <w:t xml:space="preserve"> from all</w:t>
+        <w:t xml:space="preserve">                allow from all</w:t>
       </w:r>
     </w:p>
     <w:p>
@@ -937,27 +641,7 @@
           <w:shd w:val="clear" w:color="auto" w:fill="FFFFFF"/>
         </w:rPr>
         <w:lastRenderedPageBreak/>
-        <w:t>After you save and exit that file, restart apache. .</w:t>
-      </w:r>
-      <w:proofErr w:type="spellStart"/>
-      <w:r>
-        <w:rPr>
-          <w:rFonts w:ascii="Verdana" w:eastAsia="Verdana" w:hAnsi="Verdana" w:cs="Verdana"/>
-          <w:color w:val="222222"/>
-          <w:sz w:val="20"/>
-          <w:shd w:val="clear" w:color="auto" w:fill="FFFFFF"/>
-        </w:rPr>
-        <w:t>htacess</w:t>
-      </w:r>
-      <w:proofErr w:type="spellEnd"/>
-      <w:r>
-        <w:rPr>
-          <w:rFonts w:ascii="Verdana" w:eastAsia="Verdana" w:hAnsi="Verdana" w:cs="Verdana"/>
-          <w:color w:val="222222"/>
-          <w:sz w:val="20"/>
-          <w:shd w:val="clear" w:color="auto" w:fill="FFFFFF"/>
-        </w:rPr>
-        <w:t xml:space="preserve"> files will now be available for all of your sites.</w:t>
+        <w:t>After you save and exit that file, restart apache. .htacess files will now be available for all of your sites.</w:t>
       </w:r>
     </w:p>
     <w:p>
@@ -988,27 +672,14 @@
           <w:shd w:val="clear" w:color="auto" w:fill="FFFFFF"/>
         </w:rPr>
       </w:pPr>
-      <w:proofErr w:type="spellStart"/>
-      <w:proofErr w:type="gramStart"/>
-      <w:r>
-        <w:rPr>
-          <w:rFonts w:ascii="Verdana" w:eastAsia="Verdana" w:hAnsi="Verdana" w:cs="Verdana"/>
-          <w:color w:val="222222"/>
-          <w:sz w:val="20"/>
-          <w:shd w:val="clear" w:color="auto" w:fill="FFFFFF"/>
-        </w:rPr>
-        <w:t>sudo</w:t>
-      </w:r>
-      <w:proofErr w:type="spellEnd"/>
-      <w:proofErr w:type="gramEnd"/>
-      <w:r>
-        <w:rPr>
-          <w:rFonts w:ascii="Verdana" w:eastAsia="Verdana" w:hAnsi="Verdana" w:cs="Verdana"/>
-          <w:color w:val="222222"/>
-          <w:sz w:val="20"/>
-          <w:shd w:val="clear" w:color="auto" w:fill="FFFFFF"/>
-        </w:rPr>
-        <w:t xml:space="preserve"> service apache2 restart</w:t>
+      <w:r>
+        <w:rPr>
+          <w:rFonts w:ascii="Verdana" w:eastAsia="Verdana" w:hAnsi="Verdana" w:cs="Verdana"/>
+          <w:color w:val="222222"/>
+          <w:sz w:val="20"/>
+          <w:shd w:val="clear" w:color="auto" w:fill="FFFFFF"/>
+        </w:rPr>
+        <w:t>sudo service apache2 restart</w:t>
       </w:r>
     </w:p>
     <w:p>
@@ -1028,9 +699,57 @@
           <w:sz w:val="20"/>
           <w:shd w:val="clear" w:color="auto" w:fill="FFFFFF"/>
         </w:rPr>
-        <w:t xml:space="preserve">Step </w:t>
-      </w:r>
-      <w:proofErr w:type="gramStart"/>
+        <w:t>Step 3 :</w:t>
+      </w:r>
+      <w:r>
+        <w:rPr>
+          <w:rFonts w:ascii="Verdana" w:eastAsia="Verdana" w:hAnsi="Verdana" w:cs="Verdana"/>
+          <w:color w:val="222222"/>
+          <w:sz w:val="20"/>
+          <w:shd w:val="clear" w:color="auto" w:fill="FFFFFF"/>
+        </w:rPr>
+        <w:t> Now restarts the Apache service</w:t>
+      </w:r>
+    </w:p>
+    <w:p>
+      <w:pPr>
+        <w:spacing w:before="100" w:after="100" w:line="450" w:lineRule="auto"/>
+        <w:rPr>
+          <w:rFonts w:ascii="Verdana" w:eastAsia="Verdana" w:hAnsi="Verdana" w:cs="Verdana"/>
+          <w:color w:val="FFFFFF"/>
+          <w:sz w:val="20"/>
+          <w:shd w:val="clear" w:color="auto" w:fill="0E0E0E"/>
+        </w:rPr>
+      </w:pPr>
+      <w:r>
+        <w:rPr>
+          <w:rFonts w:ascii="Verdana" w:eastAsia="Verdana" w:hAnsi="Verdana" w:cs="Verdana"/>
+          <w:color w:val="FFFFFF"/>
+          <w:sz w:val="20"/>
+          <w:shd w:val="clear" w:color="auto" w:fill="0E0E0E"/>
+        </w:rPr>
+        <w:t>sudo /etc/init.d/apache2 restart</w:t>
+      </w:r>
+    </w:p>
+    <w:p>
+      <w:pPr>
+        <w:spacing w:before="100" w:after="100" w:line="450" w:lineRule="auto"/>
+        <w:rPr>
+          <w:rFonts w:ascii="Verdana" w:eastAsia="Verdana" w:hAnsi="Verdana" w:cs="Verdana"/>
+          <w:color w:val="222222"/>
+          <w:sz w:val="20"/>
+          <w:shd w:val="clear" w:color="auto" w:fill="FFFFFF"/>
+        </w:rPr>
+      </w:pPr>
+      <w:r>
+        <w:rPr>
+          <w:rFonts w:ascii="Verdana" w:eastAsia="Verdana" w:hAnsi="Verdana" w:cs="Verdana"/>
+          <w:color w:val="222222"/>
+          <w:sz w:val="20"/>
+          <w:shd w:val="clear" w:color="auto" w:fill="FFFFFF"/>
+        </w:rPr>
+        <w:br/>
+      </w:r>
       <w:r>
         <w:rPr>
           <w:rFonts w:ascii="Verdana" w:eastAsia="Verdana" w:hAnsi="Verdana" w:cs="Verdana"/>
@@ -1038,96 +757,6 @@
           <w:sz w:val="20"/>
           <w:shd w:val="clear" w:color="auto" w:fill="FFFFFF"/>
         </w:rPr>
-        <w:t>3 :</w:t>
-      </w:r>
-      <w:proofErr w:type="gramEnd"/>
-      <w:r>
-        <w:rPr>
-          <w:rFonts w:ascii="Verdana" w:eastAsia="Verdana" w:hAnsi="Verdana" w:cs="Verdana"/>
-          <w:color w:val="222222"/>
-          <w:sz w:val="20"/>
-          <w:shd w:val="clear" w:color="auto" w:fill="FFFFFF"/>
-        </w:rPr>
-        <w:t> Now restarts the Apache service</w:t>
-      </w:r>
-    </w:p>
-    <w:p>
-      <w:pPr>
-        <w:spacing w:before="100" w:after="100" w:line="450" w:lineRule="auto"/>
-        <w:rPr>
-          <w:rFonts w:ascii="Verdana" w:eastAsia="Verdana" w:hAnsi="Verdana" w:cs="Verdana"/>
-          <w:color w:val="FFFFFF"/>
-          <w:sz w:val="20"/>
-          <w:shd w:val="clear" w:color="auto" w:fill="0E0E0E"/>
-        </w:rPr>
-      </w:pPr>
-      <w:proofErr w:type="spellStart"/>
-      <w:r>
-        <w:rPr>
-          <w:rFonts w:ascii="Verdana" w:eastAsia="Verdana" w:hAnsi="Verdana" w:cs="Verdana"/>
-          <w:color w:val="FFFFFF"/>
-          <w:sz w:val="20"/>
-          <w:shd w:val="clear" w:color="auto" w:fill="0E0E0E"/>
-        </w:rPr>
-        <w:t>sudo</w:t>
-      </w:r>
-      <w:proofErr w:type="spellEnd"/>
-      <w:r>
-        <w:rPr>
-          <w:rFonts w:ascii="Verdana" w:eastAsia="Verdana" w:hAnsi="Verdana" w:cs="Verdana"/>
-          <w:color w:val="FFFFFF"/>
-          <w:sz w:val="20"/>
-          <w:shd w:val="clear" w:color="auto" w:fill="0E0E0E"/>
-        </w:rPr>
-        <w:t xml:space="preserve"> /etc/</w:t>
-      </w:r>
-      <w:proofErr w:type="spellStart"/>
-      <w:r>
-        <w:rPr>
-          <w:rFonts w:ascii="Verdana" w:eastAsia="Verdana" w:hAnsi="Verdana" w:cs="Verdana"/>
-          <w:color w:val="FFFFFF"/>
-          <w:sz w:val="20"/>
-          <w:shd w:val="clear" w:color="auto" w:fill="0E0E0E"/>
-        </w:rPr>
-        <w:t>init.d</w:t>
-      </w:r>
-      <w:proofErr w:type="spellEnd"/>
-      <w:r>
-        <w:rPr>
-          <w:rFonts w:ascii="Verdana" w:eastAsia="Verdana" w:hAnsi="Verdana" w:cs="Verdana"/>
-          <w:color w:val="FFFFFF"/>
-          <w:sz w:val="20"/>
-          <w:shd w:val="clear" w:color="auto" w:fill="0E0E0E"/>
-        </w:rPr>
-        <w:t>/apache2 restart</w:t>
-      </w:r>
-    </w:p>
-    <w:p>
-      <w:pPr>
-        <w:spacing w:before="100" w:after="100" w:line="450" w:lineRule="auto"/>
-        <w:rPr>
-          <w:rFonts w:ascii="Verdana" w:eastAsia="Verdana" w:hAnsi="Verdana" w:cs="Verdana"/>
-          <w:color w:val="222222"/>
-          <w:sz w:val="20"/>
-          <w:shd w:val="clear" w:color="auto" w:fill="FFFFFF"/>
-        </w:rPr>
-      </w:pPr>
-      <w:r>
-        <w:rPr>
-          <w:rFonts w:ascii="Verdana" w:eastAsia="Verdana" w:hAnsi="Verdana" w:cs="Verdana"/>
-          <w:color w:val="222222"/>
-          <w:sz w:val="20"/>
-          <w:shd w:val="clear" w:color="auto" w:fill="FFFFFF"/>
-        </w:rPr>
-        <w:br/>
-      </w:r>
-      <w:r>
-        <w:rPr>
-          <w:rFonts w:ascii="Verdana" w:eastAsia="Verdana" w:hAnsi="Verdana" w:cs="Verdana"/>
-          <w:color w:val="993300"/>
-          <w:sz w:val="20"/>
-          <w:shd w:val="clear" w:color="auto" w:fill="FFFFFF"/>
-        </w:rPr>
         <w:t>Step 4 :</w:t>
       </w:r>
       <w:r>
@@ -1137,27 +766,7 @@
           <w:sz w:val="20"/>
           <w:shd w:val="clear" w:color="auto" w:fill="FFFFFF"/>
         </w:rPr>
-        <w:t> You have successfully configured apache2 with minimal configuration. Now Open your server-</w:t>
-      </w:r>
-      <w:proofErr w:type="spellStart"/>
-      <w:r>
-        <w:rPr>
-          <w:rFonts w:ascii="Verdana" w:eastAsia="Verdana" w:hAnsi="Verdana" w:cs="Verdana"/>
-          <w:color w:val="222222"/>
-          <w:sz w:val="20"/>
-          <w:shd w:val="clear" w:color="auto" w:fill="FFFFFF"/>
-        </w:rPr>
-        <w:t>ip</w:t>
-      </w:r>
-      <w:proofErr w:type="spellEnd"/>
-      <w:r>
-        <w:rPr>
-          <w:rFonts w:ascii="Verdana" w:eastAsia="Verdana" w:hAnsi="Verdana" w:cs="Verdana"/>
-          <w:color w:val="222222"/>
-          <w:sz w:val="20"/>
-          <w:shd w:val="clear" w:color="auto" w:fill="FFFFFF"/>
-        </w:rPr>
-        <w:t xml:space="preserve"> in the browser . You can see the apache2 test page.( Apache default document root is located in this path </w:t>
+        <w:t> You have successfully configured apache2 with minimal configuration. Now Open your server-ip in the browser . You can see the apache2 test page.( Apache default document root is located in this path </w:t>
       </w:r>
       <w:r>
         <w:rPr>
@@ -1167,29 +776,7 @@
           <w:sz w:val="20"/>
           <w:shd w:val="clear" w:color="auto" w:fill="FFFFFF"/>
         </w:rPr>
-        <w:t>/</w:t>
-      </w:r>
-      <w:proofErr w:type="spellStart"/>
-      <w:r>
-        <w:rPr>
-          <w:rFonts w:ascii="Verdana" w:eastAsia="Verdana" w:hAnsi="Verdana" w:cs="Verdana"/>
-          <w:i/>
-          <w:color w:val="222222"/>
-          <w:sz w:val="20"/>
-          <w:shd w:val="clear" w:color="auto" w:fill="FFFFFF"/>
-        </w:rPr>
-        <w:t>var</w:t>
-      </w:r>
-      <w:proofErr w:type="spellEnd"/>
-      <w:r>
-        <w:rPr>
-          <w:rFonts w:ascii="Verdana" w:eastAsia="Verdana" w:hAnsi="Verdana" w:cs="Verdana"/>
-          <w:i/>
-          <w:color w:val="222222"/>
-          <w:sz w:val="20"/>
-          <w:shd w:val="clear" w:color="auto" w:fill="FFFFFF"/>
-        </w:rPr>
-        <w:t>/www/</w:t>
+        <w:t>/var/www/</w:t>
       </w:r>
       <w:r>
         <w:rPr>
@@ -1214,9 +801,9 @@
       <w:r>
         <w:object w:dxaOrig="4320" w:dyaOrig="1224">
           <v:rect id="rectole0000000000" o:spid="_x0000_i1025" style="width:3in;height:61.5pt" o:ole="" o:preferrelative="t" stroked="f">
-            <v:imagedata r:id="rId6" o:title=""/>
+            <v:imagedata r:id="rId9" o:title=""/>
           </v:rect>
-          <o:OLEObject Type="Embed" ProgID="StaticMetafile" ShapeID="rectole0000000000" DrawAspect="Content" ObjectID="_1502616384" r:id="rId7"/>
+          <o:OLEObject Type="Embed" ProgID="StaticMetafile" ShapeID="rectole0000000000" DrawAspect="Content" ObjectID="_1502617349" r:id="rId10"/>
         </w:object>
       </w:r>
     </w:p>
@@ -1230,7 +817,6 @@
           <w:shd w:val="clear" w:color="auto" w:fill="FFFFFF"/>
         </w:rPr>
       </w:pPr>
-      <w:proofErr w:type="spellStart"/>
       <w:r>
         <w:rPr>
           <w:rFonts w:ascii="Verdana" w:eastAsia="Verdana" w:hAnsi="Verdana" w:cs="Verdana"/>
@@ -1238,17 +824,7 @@
           <w:sz w:val="20"/>
           <w:shd w:val="clear" w:color="auto" w:fill="FFFFFF"/>
         </w:rPr>
-        <w:t>Mysql</w:t>
-      </w:r>
-      <w:proofErr w:type="spellEnd"/>
-      <w:r>
-        <w:rPr>
-          <w:rFonts w:ascii="Verdana" w:eastAsia="Verdana" w:hAnsi="Verdana" w:cs="Verdana"/>
-          <w:color w:val="0F4884"/>
-          <w:sz w:val="20"/>
-          <w:shd w:val="clear" w:color="auto" w:fill="FFFFFF"/>
-        </w:rPr>
-        <w:t xml:space="preserve"> installation :</w:t>
+        <w:t>Mysql installation :</w:t>
       </w:r>
     </w:p>
     <w:p>
@@ -1277,147 +853,47 @@
           <w:sz w:val="20"/>
           <w:shd w:val="clear" w:color="auto" w:fill="FFFFFF"/>
         </w:rPr>
-        <w:t xml:space="preserve"> Install </w:t>
-      </w:r>
-      <w:proofErr w:type="spellStart"/>
-      <w:r>
-        <w:rPr>
-          <w:rFonts w:ascii="Verdana" w:eastAsia="Verdana" w:hAnsi="Verdana" w:cs="Verdana"/>
-          <w:color w:val="222222"/>
-          <w:sz w:val="20"/>
-          <w:shd w:val="clear" w:color="auto" w:fill="FFFFFF"/>
-        </w:rPr>
-        <w:t>Mysql</w:t>
-      </w:r>
-      <w:proofErr w:type="spellEnd"/>
-      <w:r>
-        <w:rPr>
-          <w:rFonts w:ascii="Verdana" w:eastAsia="Verdana" w:hAnsi="Verdana" w:cs="Verdana"/>
-          <w:color w:val="222222"/>
-          <w:sz w:val="20"/>
-          <w:shd w:val="clear" w:color="auto" w:fill="FFFFFF"/>
-        </w:rPr>
-        <w:t xml:space="preserve"> server  by typing the below command in terminal .</w:t>
-      </w:r>
-    </w:p>
-    <w:p>
-      <w:pPr>
-        <w:spacing w:before="100" w:after="100" w:line="450" w:lineRule="auto"/>
-        <w:rPr>
-          <w:rFonts w:ascii="Verdana" w:eastAsia="Verdana" w:hAnsi="Verdana" w:cs="Verdana"/>
-          <w:color w:val="222222"/>
-          <w:sz w:val="20"/>
-          <w:shd w:val="clear" w:color="auto" w:fill="FFFFFF"/>
-        </w:rPr>
-      </w:pPr>
-      <w:r>
-        <w:rPr>
-          <w:rFonts w:ascii="Verdana" w:eastAsia="Verdana" w:hAnsi="Verdana" w:cs="Verdana"/>
-          <w:color w:val="FFFFFF"/>
-          <w:sz w:val="20"/>
-          <w:shd w:val="clear" w:color="auto" w:fill="0E0E0E"/>
-        </w:rPr>
-        <w:t> </w:t>
-      </w:r>
-      <w:proofErr w:type="spellStart"/>
-      <w:r>
-        <w:rPr>
-          <w:rFonts w:ascii="Verdana" w:eastAsia="Verdana" w:hAnsi="Verdana" w:cs="Verdana"/>
-          <w:color w:val="FFFFFF"/>
-          <w:sz w:val="20"/>
-          <w:shd w:val="clear" w:color="auto" w:fill="0E0E0E"/>
-        </w:rPr>
-        <w:t>sudo</w:t>
-      </w:r>
-      <w:proofErr w:type="spellEnd"/>
-      <w:r>
-        <w:rPr>
-          <w:rFonts w:ascii="Verdana" w:eastAsia="Verdana" w:hAnsi="Verdana" w:cs="Verdana"/>
-          <w:color w:val="FFFFFF"/>
-          <w:sz w:val="20"/>
-          <w:shd w:val="clear" w:color="auto" w:fill="0E0E0E"/>
-        </w:rPr>
-        <w:t xml:space="preserve"> apt-get install </w:t>
-      </w:r>
-      <w:proofErr w:type="spellStart"/>
-      <w:r>
-        <w:rPr>
-          <w:rFonts w:ascii="Verdana" w:eastAsia="Verdana" w:hAnsi="Verdana" w:cs="Verdana"/>
-          <w:color w:val="FFFFFF"/>
-          <w:sz w:val="20"/>
-          <w:shd w:val="clear" w:color="auto" w:fill="0E0E0E"/>
-        </w:rPr>
-        <w:t>mysql</w:t>
-      </w:r>
-      <w:proofErr w:type="spellEnd"/>
-      <w:r>
-        <w:rPr>
-          <w:rFonts w:ascii="Verdana" w:eastAsia="Verdana" w:hAnsi="Verdana" w:cs="Verdana"/>
-          <w:color w:val="FFFFFF"/>
-          <w:sz w:val="20"/>
-          <w:shd w:val="clear" w:color="auto" w:fill="0E0E0E"/>
-        </w:rPr>
-        <w:t>-server</w:t>
-      </w:r>
-    </w:p>
-    <w:p>
-      <w:pPr>
-        <w:spacing w:before="100" w:after="100" w:line="450" w:lineRule="auto"/>
-        <w:rPr>
-          <w:rFonts w:ascii="Verdana" w:eastAsia="Verdana" w:hAnsi="Verdana" w:cs="Verdana"/>
-          <w:color w:val="222222"/>
-          <w:sz w:val="20"/>
-          <w:shd w:val="clear" w:color="auto" w:fill="FFFFFF"/>
-        </w:rPr>
-      </w:pPr>
-      <w:r>
-        <w:rPr>
-          <w:rFonts w:ascii="Verdana" w:eastAsia="Verdana" w:hAnsi="Verdana" w:cs="Verdana"/>
-          <w:color w:val="222222"/>
-          <w:sz w:val="20"/>
-          <w:shd w:val="clear" w:color="auto" w:fill="FFFFFF"/>
-        </w:rPr>
-        <w:t xml:space="preserve">This command will install </w:t>
-      </w:r>
-      <w:proofErr w:type="spellStart"/>
-      <w:r>
-        <w:rPr>
-          <w:rFonts w:ascii="Verdana" w:eastAsia="Verdana" w:hAnsi="Verdana" w:cs="Verdana"/>
-          <w:color w:val="222222"/>
-          <w:sz w:val="20"/>
-          <w:shd w:val="clear" w:color="auto" w:fill="FFFFFF"/>
-        </w:rPr>
-        <w:t>mysql</w:t>
-      </w:r>
-      <w:proofErr w:type="spellEnd"/>
-      <w:r>
-        <w:rPr>
-          <w:rFonts w:ascii="Verdana" w:eastAsia="Verdana" w:hAnsi="Verdana" w:cs="Verdana"/>
-          <w:color w:val="222222"/>
-          <w:sz w:val="20"/>
-          <w:shd w:val="clear" w:color="auto" w:fill="FFFFFF"/>
-        </w:rPr>
-        <w:t xml:space="preserve">-server and </w:t>
-      </w:r>
-      <w:proofErr w:type="spellStart"/>
-      <w:r>
-        <w:rPr>
-          <w:rFonts w:ascii="Verdana" w:eastAsia="Verdana" w:hAnsi="Verdana" w:cs="Verdana"/>
-          <w:color w:val="222222"/>
-          <w:sz w:val="20"/>
-          <w:shd w:val="clear" w:color="auto" w:fill="FFFFFF"/>
-        </w:rPr>
-        <w:t>mysql</w:t>
-      </w:r>
-      <w:proofErr w:type="spellEnd"/>
-      <w:r>
-        <w:rPr>
-          <w:rFonts w:ascii="Verdana" w:eastAsia="Verdana" w:hAnsi="Verdana" w:cs="Verdana"/>
-          <w:color w:val="222222"/>
-          <w:sz w:val="20"/>
-          <w:shd w:val="clear" w:color="auto" w:fill="FFFFFF"/>
-        </w:rPr>
-        <w:t>-client along with dependencies .</w:t>
+        <w:t> Install Mysql server  by typing the below command in terminal .</w:t>
+      </w:r>
+    </w:p>
+    <w:p>
+      <w:pPr>
+        <w:spacing w:before="100" w:after="100" w:line="450" w:lineRule="auto"/>
+        <w:rPr>
+          <w:rFonts w:ascii="Verdana" w:eastAsia="Verdana" w:hAnsi="Verdana" w:cs="Verdana"/>
+          <w:color w:val="222222"/>
+          <w:sz w:val="20"/>
+          <w:shd w:val="clear" w:color="auto" w:fill="FFFFFF"/>
+        </w:rPr>
+      </w:pPr>
+      <w:r>
+        <w:rPr>
+          <w:rFonts w:ascii="Verdana" w:eastAsia="Verdana" w:hAnsi="Verdana" w:cs="Verdana"/>
+          <w:color w:val="FFFFFF"/>
+          <w:sz w:val="20"/>
+          <w:shd w:val="clear" w:color="auto" w:fill="0E0E0E"/>
+        </w:rPr>
+        <w:t> sudo apt-get install mysql-server</w:t>
+      </w:r>
+    </w:p>
+    <w:p>
+      <w:pPr>
+        <w:spacing w:before="100" w:after="100" w:line="450" w:lineRule="auto"/>
+        <w:rPr>
+          <w:rFonts w:ascii="Verdana" w:eastAsia="Verdana" w:hAnsi="Verdana" w:cs="Verdana"/>
+          <w:color w:val="222222"/>
+          <w:sz w:val="20"/>
+          <w:shd w:val="clear" w:color="auto" w:fill="FFFFFF"/>
+        </w:rPr>
+      </w:pPr>
+      <w:r>
+        <w:rPr>
+          <w:rFonts w:ascii="Verdana" w:eastAsia="Verdana" w:hAnsi="Verdana" w:cs="Verdana"/>
+          <w:color w:val="222222"/>
+          <w:sz w:val="20"/>
+          <w:shd w:val="clear" w:color="auto" w:fill="FFFFFF"/>
+        </w:rPr>
+        <w:t>This command will install mysql-server and mysql-client along with dependencies .</w:t>
       </w:r>
     </w:p>
     <w:p>
@@ -1446,27 +922,7 @@
           <w:sz w:val="20"/>
           <w:shd w:val="clear" w:color="auto" w:fill="FFFFFF"/>
         </w:rPr>
-        <w:t xml:space="preserve"> It will prompt for a new password for </w:t>
-      </w:r>
-      <w:proofErr w:type="spellStart"/>
-      <w:r>
-        <w:rPr>
-          <w:rFonts w:ascii="Verdana" w:eastAsia="Verdana" w:hAnsi="Verdana" w:cs="Verdana"/>
-          <w:color w:val="222222"/>
-          <w:sz w:val="20"/>
-          <w:shd w:val="clear" w:color="auto" w:fill="FFFFFF"/>
-        </w:rPr>
-        <w:t>mysql</w:t>
-      </w:r>
-      <w:proofErr w:type="spellEnd"/>
-      <w:r>
-        <w:rPr>
-          <w:rFonts w:ascii="Verdana" w:eastAsia="Verdana" w:hAnsi="Verdana" w:cs="Verdana"/>
-          <w:color w:val="222222"/>
-          <w:sz w:val="20"/>
-          <w:shd w:val="clear" w:color="auto" w:fill="FFFFFF"/>
-        </w:rPr>
-        <w:t xml:space="preserve"> server . Give some strong password and retype the same password for confirmation.</w:t>
+        <w:t> It will prompt for a new password for mysql server . Give some strong password and retype the same password for confirmation.</w:t>
       </w:r>
     </w:p>
     <w:p>
@@ -1482,9 +938,9 @@
       <w:r>
         <w:object w:dxaOrig="4320" w:dyaOrig="964">
           <v:rect id="rectole0000000001" o:spid="_x0000_i1026" style="width:3in;height:48pt" o:ole="" o:preferrelative="t" stroked="f">
-            <v:imagedata r:id="rId8" o:title=""/>
+            <v:imagedata r:id="rId11" o:title=""/>
           </v:rect>
-          <o:OLEObject Type="Embed" ProgID="StaticMetafile" ShapeID="rectole0000000001" DrawAspect="Content" ObjectID="_1502616385" r:id="rId9"/>
+          <o:OLEObject Type="Embed" ProgID="StaticMetafile" ShapeID="rectole0000000001" DrawAspect="Content" ObjectID="_1502617350" r:id="rId12"/>
         </w:object>
       </w:r>
     </w:p>
@@ -1501,9 +957,9 @@
       <w:r>
         <w:object w:dxaOrig="4320" w:dyaOrig="2016">
           <v:rect id="rectole0000000002" o:spid="_x0000_i1027" style="width:3in;height:100.5pt" o:ole="" o:preferrelative="t" stroked="f">
-            <v:imagedata r:id="rId10" o:title=""/>
+            <v:imagedata r:id="rId13" o:title=""/>
           </v:rect>
-          <o:OLEObject Type="Embed" ProgID="StaticMetafile" ShapeID="rectole0000000002" DrawAspect="Content" ObjectID="_1502616386" r:id="rId11"/>
+          <o:OLEObject Type="Embed" ProgID="StaticMetafile" ShapeID="rectole0000000002" DrawAspect="Content" ObjectID="_1502617351" r:id="rId14"/>
         </w:object>
       </w:r>
     </w:p>
@@ -1574,86 +1030,16 @@
           <w:sz w:val="20"/>
           <w:shd w:val="clear" w:color="auto" w:fill="FFFFFF"/>
         </w:rPr>
-        <w:t>/</w:t>
-      </w:r>
-      <w:proofErr w:type="spellStart"/>
-      <w:r>
-        <w:rPr>
-          <w:rFonts w:ascii="Verdana" w:eastAsia="Verdana" w:hAnsi="Verdana" w:cs="Verdana"/>
-          <w:color w:val="FFFFFF"/>
-          <w:sz w:val="20"/>
-          <w:shd w:val="clear" w:color="auto" w:fill="FFFFFF"/>
-        </w:rPr>
-        <w:t>ru</w:t>
-      </w:r>
-      <w:r>
-        <w:rPr>
-          <w:rFonts w:ascii="Verdana" w:eastAsia="Verdana" w:hAnsi="Verdana" w:cs="Verdana"/>
-          <w:color w:val="FFFFFF"/>
-          <w:sz w:val="20"/>
-          <w:shd w:val="clear" w:color="auto" w:fill="0E0E0E"/>
-        </w:rPr>
-        <w:t>sudo</w:t>
-      </w:r>
-      <w:proofErr w:type="spellEnd"/>
-      <w:r>
-        <w:rPr>
-          <w:rFonts w:ascii="Verdana" w:eastAsia="Verdana" w:hAnsi="Verdana" w:cs="Verdana"/>
-          <w:color w:val="FFFFFF"/>
-          <w:sz w:val="20"/>
-          <w:shd w:val="clear" w:color="auto" w:fill="0E0E0E"/>
-        </w:rPr>
-        <w:t xml:space="preserve"> /etc/</w:t>
-      </w:r>
-      <w:proofErr w:type="spellStart"/>
-      <w:r>
-        <w:rPr>
-          <w:rFonts w:ascii="Verdana" w:eastAsia="Verdana" w:hAnsi="Verdana" w:cs="Verdana"/>
-          <w:color w:val="FFFFFF"/>
-          <w:sz w:val="20"/>
-          <w:shd w:val="clear" w:color="auto" w:fill="0E0E0E"/>
-        </w:rPr>
-        <w:t>init.d</w:t>
-      </w:r>
-      <w:proofErr w:type="spellEnd"/>
-      <w:r>
-        <w:rPr>
-          <w:rFonts w:ascii="Verdana" w:eastAsia="Verdana" w:hAnsi="Verdana" w:cs="Verdana"/>
-          <w:color w:val="FFFFFF"/>
-          <w:sz w:val="20"/>
-          <w:shd w:val="clear" w:color="auto" w:fill="0E0E0E"/>
-        </w:rPr>
-        <w:t>/</w:t>
-      </w:r>
-      <w:proofErr w:type="spellStart"/>
-      <w:r>
-        <w:rPr>
-          <w:rFonts w:ascii="Verdana" w:eastAsia="Verdana" w:hAnsi="Verdana" w:cs="Verdana"/>
-          <w:color w:val="FFFFFF"/>
-          <w:sz w:val="20"/>
-          <w:shd w:val="clear" w:color="auto" w:fill="0E0E0E"/>
-        </w:rPr>
-        <w:t>mysql</w:t>
-      </w:r>
-      <w:proofErr w:type="spellEnd"/>
-      <w:r>
-        <w:rPr>
-          <w:rFonts w:ascii="Verdana" w:eastAsia="Verdana" w:hAnsi="Verdana" w:cs="Verdana"/>
-          <w:color w:val="FFFFFF"/>
-          <w:sz w:val="20"/>
-          <w:shd w:val="clear" w:color="auto" w:fill="0E0E0E"/>
-        </w:rPr>
-        <w:t xml:space="preserve"> </w:t>
-      </w:r>
-      <w:proofErr w:type="spellStart"/>
-      <w:r>
-        <w:rPr>
-          <w:rFonts w:ascii="Verdana" w:eastAsia="Verdana" w:hAnsi="Verdana" w:cs="Verdana"/>
-          <w:color w:val="FFFFFF"/>
-          <w:sz w:val="20"/>
-          <w:shd w:val="clear" w:color="auto" w:fill="0E0E0E"/>
-        </w:rPr>
-        <w:t>status</w:t>
+        <w:t>/ru</w:t>
+      </w:r>
+      <w:r>
+        <w:rPr>
+          <w:rFonts w:ascii="Verdana" w:eastAsia="Verdana" w:hAnsi="Verdana" w:cs="Verdana"/>
+          <w:color w:val="FFFFFF"/>
+          <w:sz w:val="20"/>
+          <w:shd w:val="clear" w:color="auto" w:fill="0E0E0E"/>
+        </w:rPr>
+        <w:t>sudo /etc/init.d/mysql status</w:t>
       </w:r>
       <w:r>
         <w:rPr>
@@ -1664,7 +1050,6 @@
         </w:rPr>
         <w:t>nni</w:t>
       </w:r>
-      <w:proofErr w:type="spellEnd"/>
     </w:p>
     <w:p>
       <w:pPr>
@@ -1703,27 +1088,7 @@
           <w:sz w:val="20"/>
           <w:shd w:val="clear" w:color="auto" w:fill="0E0E0E"/>
         </w:rPr>
-        <w:t xml:space="preserve"> </w:t>
-      </w:r>
-      <w:proofErr w:type="spellStart"/>
-      <w:r>
-        <w:rPr>
-          <w:rFonts w:ascii="Verdana" w:eastAsia="Verdana" w:hAnsi="Verdana" w:cs="Verdana"/>
-          <w:color w:val="FFFFFF"/>
-          <w:sz w:val="20"/>
-          <w:shd w:val="clear" w:color="auto" w:fill="0E0E0E"/>
-        </w:rPr>
-        <w:t>mysql</w:t>
-      </w:r>
-      <w:proofErr w:type="spellEnd"/>
-      <w:r>
-        <w:rPr>
-          <w:rFonts w:ascii="Verdana" w:eastAsia="Verdana" w:hAnsi="Verdana" w:cs="Verdana"/>
-          <w:color w:val="FFFFFF"/>
-          <w:sz w:val="20"/>
-          <w:shd w:val="clear" w:color="auto" w:fill="0E0E0E"/>
-        </w:rPr>
-        <w:t xml:space="preserve"> -u root -p</w:t>
+        <w:t xml:space="preserve"> mysql -u root -p</w:t>
       </w:r>
       <w:r>
         <w:rPr>
@@ -1741,27 +1106,7 @@
           <w:sz w:val="20"/>
           <w:shd w:val="clear" w:color="auto" w:fill="0E0E0E"/>
         </w:rPr>
-        <w:t xml:space="preserve">Enter password: ****** ( password provided during </w:t>
-      </w:r>
-      <w:proofErr w:type="spellStart"/>
-      <w:r>
-        <w:rPr>
-          <w:rFonts w:ascii="Verdana" w:eastAsia="Verdana" w:hAnsi="Verdana" w:cs="Verdana"/>
-          <w:color w:val="FFFFFF"/>
-          <w:sz w:val="20"/>
-          <w:shd w:val="clear" w:color="auto" w:fill="0E0E0E"/>
-        </w:rPr>
-        <w:t>mysql</w:t>
-      </w:r>
-      <w:proofErr w:type="spellEnd"/>
-      <w:r>
-        <w:rPr>
-          <w:rFonts w:ascii="Verdana" w:eastAsia="Verdana" w:hAnsi="Verdana" w:cs="Verdana"/>
-          <w:color w:val="FFFFFF"/>
-          <w:sz w:val="20"/>
-          <w:shd w:val="clear" w:color="auto" w:fill="0E0E0E"/>
-        </w:rPr>
-        <w:t xml:space="preserve"> installation )</w:t>
+        <w:t>Enter password: ****** ( password provided during mysql installation )</w:t>
       </w:r>
       <w:r>
         <w:rPr>
@@ -1779,27 +1124,7 @@
           <w:sz w:val="20"/>
           <w:shd w:val="clear" w:color="auto" w:fill="0E0E0E"/>
         </w:rPr>
-        <w:t xml:space="preserve">Welcome to the </w:t>
-      </w:r>
-      <w:proofErr w:type="spellStart"/>
-      <w:r>
-        <w:rPr>
-          <w:rFonts w:ascii="Verdana" w:eastAsia="Verdana" w:hAnsi="Verdana" w:cs="Verdana"/>
-          <w:color w:val="FFFFFF"/>
-          <w:sz w:val="20"/>
-          <w:shd w:val="clear" w:color="auto" w:fill="0E0E0E"/>
-        </w:rPr>
-        <w:t>MySQL</w:t>
-      </w:r>
-      <w:proofErr w:type="spellEnd"/>
-      <w:r>
-        <w:rPr>
-          <w:rFonts w:ascii="Verdana" w:eastAsia="Verdana" w:hAnsi="Verdana" w:cs="Verdana"/>
-          <w:color w:val="FFFFFF"/>
-          <w:sz w:val="20"/>
-          <w:shd w:val="clear" w:color="auto" w:fill="0E0E0E"/>
-        </w:rPr>
-        <w:t xml:space="preserve"> monitor.  Commands end with ; or \g.</w:t>
+        <w:t>Welcome to the MySQL monitor.  Commands end with ; or \g.</w:t>
       </w:r>
       <w:r>
         <w:rPr>
@@ -1817,27 +1142,7 @@
           <w:sz w:val="20"/>
           <w:shd w:val="clear" w:color="auto" w:fill="0E0E0E"/>
         </w:rPr>
-        <w:t xml:space="preserve">Your </w:t>
-      </w:r>
-      <w:proofErr w:type="spellStart"/>
-      <w:r>
-        <w:rPr>
-          <w:rFonts w:ascii="Verdana" w:eastAsia="Verdana" w:hAnsi="Verdana" w:cs="Verdana"/>
-          <w:color w:val="FFFFFF"/>
-          <w:sz w:val="20"/>
-          <w:shd w:val="clear" w:color="auto" w:fill="0E0E0E"/>
-        </w:rPr>
-        <w:t>MySQL</w:t>
-      </w:r>
-      <w:proofErr w:type="spellEnd"/>
-      <w:r>
-        <w:rPr>
-          <w:rFonts w:ascii="Verdana" w:eastAsia="Verdana" w:hAnsi="Verdana" w:cs="Verdana"/>
-          <w:color w:val="FFFFFF"/>
-          <w:sz w:val="20"/>
-          <w:shd w:val="clear" w:color="auto" w:fill="0E0E0E"/>
-        </w:rPr>
-        <w:t xml:space="preserve"> connection id is 39</w:t>
+        <w:t>Your MySQL connection id is 39</w:t>
       </w:r>
       <w:r>
         <w:rPr>
@@ -1855,27 +1160,7 @@
           <w:sz w:val="20"/>
           <w:shd w:val="clear" w:color="auto" w:fill="0E0E0E"/>
         </w:rPr>
-        <w:t>Server version: 5.5.24-0ubuntu0.12.04.1 (</w:t>
-      </w:r>
-      <w:proofErr w:type="spellStart"/>
-      <w:r>
-        <w:rPr>
-          <w:rFonts w:ascii="Verdana" w:eastAsia="Verdana" w:hAnsi="Verdana" w:cs="Verdana"/>
-          <w:color w:val="FFFFFF"/>
-          <w:sz w:val="20"/>
-          <w:shd w:val="clear" w:color="auto" w:fill="0E0E0E"/>
-        </w:rPr>
-        <w:t>Ubuntu</w:t>
-      </w:r>
-      <w:proofErr w:type="spellEnd"/>
-      <w:r>
-        <w:rPr>
-          <w:rFonts w:ascii="Verdana" w:eastAsia="Verdana" w:hAnsi="Verdana" w:cs="Verdana"/>
-          <w:color w:val="FFFFFF"/>
-          <w:sz w:val="20"/>
-          <w:shd w:val="clear" w:color="auto" w:fill="0E0E0E"/>
-        </w:rPr>
-        <w:t>)</w:t>
+        <w:t>Server version: 5.5.24-0ubuntu0.12.04.1 (Ubuntu)</w:t>
       </w:r>
       <w:r>
         <w:rPr>
@@ -1976,25 +1261,14 @@
         </w:rPr>
         <w:br/>
       </w:r>
-      <w:proofErr w:type="spellStart"/>
-      <w:r>
-        <w:rPr>
-          <w:rFonts w:ascii="Verdana" w:eastAsia="Verdana" w:hAnsi="Verdana" w:cs="Verdana"/>
-          <w:color w:val="FFFFFF"/>
-          <w:sz w:val="20"/>
-          <w:shd w:val="clear" w:color="auto" w:fill="0E0E0E"/>
-        </w:rPr>
-        <w:t>mysql</w:t>
-      </w:r>
-      <w:proofErr w:type="spellEnd"/>
-      <w:r>
-        <w:rPr>
-          <w:rFonts w:ascii="Verdana" w:eastAsia="Verdana" w:hAnsi="Verdana" w:cs="Verdana"/>
-          <w:color w:val="FFFFFF"/>
-          <w:sz w:val="20"/>
-          <w:shd w:val="clear" w:color="auto" w:fill="0E0E0E"/>
-        </w:rPr>
-        <w:t>&gt;</w:t>
+      <w:r>
+        <w:rPr>
+          <w:rFonts w:ascii="Verdana" w:eastAsia="Verdana" w:hAnsi="Verdana" w:cs="Verdana"/>
+          <w:color w:val="FFFFFF"/>
+          <w:sz w:val="20"/>
+          <w:shd w:val="clear" w:color="auto" w:fill="0E0E0E"/>
+        </w:rPr>
+        <w:t>mysql&gt;</w:t>
       </w:r>
     </w:p>
     <w:p>
@@ -2063,27 +1337,7 @@
           <w:sz w:val="20"/>
           <w:shd w:val="clear" w:color="auto" w:fill="0E0E0E"/>
         </w:rPr>
-        <w:t> </w:t>
-      </w:r>
-      <w:proofErr w:type="spellStart"/>
-      <w:r>
-        <w:rPr>
-          <w:rFonts w:ascii="Verdana" w:eastAsia="Verdana" w:hAnsi="Verdana" w:cs="Verdana"/>
-          <w:color w:val="FFFFFF"/>
-          <w:sz w:val="20"/>
-          <w:shd w:val="clear" w:color="auto" w:fill="0E0E0E"/>
-        </w:rPr>
-        <w:t>sudo</w:t>
-      </w:r>
-      <w:proofErr w:type="spellEnd"/>
-      <w:r>
-        <w:rPr>
-          <w:rFonts w:ascii="Verdana" w:eastAsia="Verdana" w:hAnsi="Verdana" w:cs="Verdana"/>
-          <w:color w:val="FFFFFF"/>
-          <w:sz w:val="20"/>
-          <w:shd w:val="clear" w:color="auto" w:fill="0E0E0E"/>
-        </w:rPr>
-        <w:t xml:space="preserve"> apt-get install php5 php5-mysql</w:t>
+        <w:t> sudo apt-get install php5 php5-mysql</w:t>
       </w:r>
     </w:p>
     <w:p>
@@ -2112,67 +1366,7 @@
           <w:sz w:val="20"/>
           <w:shd w:val="clear" w:color="auto" w:fill="FFFFFF"/>
         </w:rPr>
-        <w:t xml:space="preserve"> Create a </w:t>
-      </w:r>
-      <w:proofErr w:type="spellStart"/>
-      <w:r>
-        <w:rPr>
-          <w:rFonts w:ascii="Verdana" w:eastAsia="Verdana" w:hAnsi="Verdana" w:cs="Verdana"/>
-          <w:color w:val="222222"/>
-          <w:sz w:val="20"/>
-          <w:shd w:val="clear" w:color="auto" w:fill="FFFFFF"/>
-        </w:rPr>
-        <w:t>php</w:t>
-      </w:r>
-      <w:proofErr w:type="spellEnd"/>
-      <w:r>
-        <w:rPr>
-          <w:rFonts w:ascii="Verdana" w:eastAsia="Verdana" w:hAnsi="Verdana" w:cs="Verdana"/>
-          <w:color w:val="222222"/>
-          <w:sz w:val="20"/>
-          <w:shd w:val="clear" w:color="auto" w:fill="FFFFFF"/>
-        </w:rPr>
-        <w:t xml:space="preserve"> file and paste the below code into the file to show the </w:t>
-      </w:r>
-      <w:proofErr w:type="spellStart"/>
-      <w:r>
-        <w:rPr>
-          <w:rFonts w:ascii="Verdana" w:eastAsia="Verdana" w:hAnsi="Verdana" w:cs="Verdana"/>
-          <w:color w:val="222222"/>
-          <w:sz w:val="20"/>
-          <w:shd w:val="clear" w:color="auto" w:fill="FFFFFF"/>
-        </w:rPr>
-        <w:t>php</w:t>
-      </w:r>
-      <w:proofErr w:type="spellEnd"/>
-      <w:r>
-        <w:rPr>
-          <w:rFonts w:ascii="Verdana" w:eastAsia="Verdana" w:hAnsi="Verdana" w:cs="Verdana"/>
-          <w:color w:val="222222"/>
-          <w:sz w:val="20"/>
-          <w:shd w:val="clear" w:color="auto" w:fill="FFFFFF"/>
-        </w:rPr>
-        <w:t xml:space="preserve"> configuration . </w:t>
-      </w:r>
-      <w:proofErr w:type="spellStart"/>
-      <w:r>
-        <w:rPr>
-          <w:rFonts w:ascii="Verdana" w:eastAsia="Verdana" w:hAnsi="Verdana" w:cs="Verdana"/>
-          <w:color w:val="222222"/>
-          <w:sz w:val="20"/>
-          <w:shd w:val="clear" w:color="auto" w:fill="FFFFFF"/>
-        </w:rPr>
-        <w:t>Goto</w:t>
-      </w:r>
-      <w:proofErr w:type="spellEnd"/>
-      <w:r>
-        <w:rPr>
-          <w:rFonts w:ascii="Verdana" w:eastAsia="Verdana" w:hAnsi="Verdana" w:cs="Verdana"/>
-          <w:color w:val="222222"/>
-          <w:sz w:val="20"/>
-          <w:shd w:val="clear" w:color="auto" w:fill="FFFFFF"/>
-        </w:rPr>
-        <w:t xml:space="preserve"> the default apache root path</w:t>
+        <w:t> Create a php file and paste the below code into the file to show the php configuration . Goto the default apache root path</w:t>
       </w:r>
       <w:r>
         <w:rPr>
@@ -2182,9 +1376,17 @@
           <w:sz w:val="20"/>
           <w:shd w:val="clear" w:color="auto" w:fill="FFFFFF"/>
         </w:rPr>
-        <w:t> /</w:t>
-      </w:r>
-      <w:proofErr w:type="spellStart"/>
+        <w:t> /var/www </w:t>
+      </w:r>
+      <w:r>
+        <w:rPr>
+          <w:rFonts w:ascii="Verdana" w:eastAsia="Verdana" w:hAnsi="Verdana" w:cs="Verdana"/>
+          <w:color w:val="222222"/>
+          <w:sz w:val="20"/>
+          <w:shd w:val="clear" w:color="auto" w:fill="FFFFFF"/>
+        </w:rPr>
+        <w:t>. create a new file</w:t>
+      </w:r>
       <w:r>
         <w:rPr>
           <w:rFonts w:ascii="Verdana" w:eastAsia="Verdana" w:hAnsi="Verdana" w:cs="Verdana"/>
@@ -2193,36 +1395,6 @@
           <w:sz w:val="20"/>
           <w:shd w:val="clear" w:color="auto" w:fill="FFFFFF"/>
         </w:rPr>
-        <w:t>var</w:t>
-      </w:r>
-      <w:proofErr w:type="spellEnd"/>
-      <w:r>
-        <w:rPr>
-          <w:rFonts w:ascii="Verdana" w:eastAsia="Verdana" w:hAnsi="Verdana" w:cs="Verdana"/>
-          <w:i/>
-          <w:color w:val="222222"/>
-          <w:sz w:val="20"/>
-          <w:shd w:val="clear" w:color="auto" w:fill="FFFFFF"/>
-        </w:rPr>
-        <w:t>/www </w:t>
-      </w:r>
-      <w:r>
-        <w:rPr>
-          <w:rFonts w:ascii="Verdana" w:eastAsia="Verdana" w:hAnsi="Verdana" w:cs="Verdana"/>
-          <w:color w:val="222222"/>
-          <w:sz w:val="20"/>
-          <w:shd w:val="clear" w:color="auto" w:fill="FFFFFF"/>
-        </w:rPr>
-        <w:t>. create a new file</w:t>
-      </w:r>
-      <w:r>
-        <w:rPr>
-          <w:rFonts w:ascii="Verdana" w:eastAsia="Verdana" w:hAnsi="Verdana" w:cs="Verdana"/>
-          <w:i/>
-          <w:color w:val="222222"/>
-          <w:sz w:val="20"/>
-          <w:shd w:val="clear" w:color="auto" w:fill="FFFFFF"/>
-        </w:rPr>
         <w:t>phpinfo.php</w:t>
       </w:r>
       <w:r>
@@ -2252,19 +1424,8 @@
           <w:sz w:val="20"/>
           <w:shd w:val="clear" w:color="auto" w:fill="0E0E0E"/>
         </w:rPr>
-        <w:t>&lt;?</w:t>
-      </w:r>
-      <w:proofErr w:type="spellStart"/>
-      <w:r>
-        <w:rPr>
-          <w:rFonts w:ascii="Verdana" w:eastAsia="Verdana" w:hAnsi="Verdana" w:cs="Verdana"/>
-          <w:color w:val="FFFFFF"/>
-          <w:sz w:val="20"/>
-          <w:shd w:val="clear" w:color="auto" w:fill="0E0E0E"/>
-        </w:rPr>
-        <w:t>php</w:t>
-      </w:r>
-      <w:proofErr w:type="spellEnd"/>
+        <w:t>&lt;?php</w:t>
+      </w:r>
       <w:r>
         <w:rPr>
           <w:rFonts w:ascii="Verdana" w:eastAsia="Verdana" w:hAnsi="Verdana" w:cs="Verdana"/>
@@ -2274,25 +1435,14 @@
         </w:rPr>
         <w:br/>
       </w:r>
-      <w:proofErr w:type="spellStart"/>
-      <w:r>
-        <w:rPr>
-          <w:rFonts w:ascii="Verdana" w:eastAsia="Verdana" w:hAnsi="Verdana" w:cs="Verdana"/>
-          <w:color w:val="FFFFFF"/>
-          <w:sz w:val="20"/>
-          <w:shd w:val="clear" w:color="auto" w:fill="0E0E0E"/>
-        </w:rPr>
-        <w:t>phpinfo</w:t>
-      </w:r>
-      <w:proofErr w:type="spellEnd"/>
-      <w:r>
-        <w:rPr>
-          <w:rFonts w:ascii="Verdana" w:eastAsia="Verdana" w:hAnsi="Verdana" w:cs="Verdana"/>
-          <w:color w:val="FFFFFF"/>
-          <w:sz w:val="20"/>
-          <w:shd w:val="clear" w:color="auto" w:fill="0E0E0E"/>
-        </w:rPr>
-        <w:t>();</w:t>
+      <w:r>
+        <w:rPr>
+          <w:rFonts w:ascii="Verdana" w:eastAsia="Verdana" w:hAnsi="Verdana" w:cs="Verdana"/>
+          <w:color w:val="FFFFFF"/>
+          <w:sz w:val="20"/>
+          <w:shd w:val="clear" w:color="auto" w:fill="0E0E0E"/>
+        </w:rPr>
+        <w:t>phpinfo();</w:t>
       </w:r>
       <w:r>
         <w:rPr>
@@ -2352,45 +1502,14 @@
           <w:shd w:val="clear" w:color="auto" w:fill="FFFFFF"/>
         </w:rPr>
       </w:pPr>
-      <w:proofErr w:type="spellStart"/>
-      <w:r>
-        <w:rPr>
-          <w:rFonts w:ascii="Verdana" w:eastAsia="Verdana" w:hAnsi="Verdana" w:cs="Verdana"/>
-          <w:color w:val="FFFFFF"/>
-          <w:sz w:val="20"/>
-          <w:shd w:val="clear" w:color="auto" w:fill="0E0E0E"/>
-        </w:rPr>
-        <w:t>sudo</w:t>
-      </w:r>
-      <w:proofErr w:type="spellEnd"/>
-      <w:r>
-        <w:rPr>
-          <w:rFonts w:ascii="Verdana" w:eastAsia="Verdana" w:hAnsi="Verdana" w:cs="Verdana"/>
-          <w:color w:val="FFFFFF"/>
-          <w:sz w:val="20"/>
-          <w:shd w:val="clear" w:color="auto" w:fill="0E0E0E"/>
-        </w:rPr>
-        <w:t xml:space="preserve"> /etc/</w:t>
-      </w:r>
-      <w:proofErr w:type="spellStart"/>
-      <w:r>
-        <w:rPr>
-          <w:rFonts w:ascii="Verdana" w:eastAsia="Verdana" w:hAnsi="Verdana" w:cs="Verdana"/>
-          <w:color w:val="FFFFFF"/>
-          <w:sz w:val="20"/>
-          <w:shd w:val="clear" w:color="auto" w:fill="0E0E0E"/>
-        </w:rPr>
-        <w:t>init.d</w:t>
-      </w:r>
-      <w:proofErr w:type="spellEnd"/>
-      <w:r>
-        <w:rPr>
-          <w:rFonts w:ascii="Verdana" w:eastAsia="Verdana" w:hAnsi="Verdana" w:cs="Verdana"/>
-          <w:color w:val="FFFFFF"/>
-          <w:sz w:val="20"/>
-          <w:shd w:val="clear" w:color="auto" w:fill="0E0E0E"/>
-        </w:rPr>
-        <w:t>/apache2 restart</w:t>
+      <w:r>
+        <w:rPr>
+          <w:rFonts w:ascii="Verdana" w:eastAsia="Verdana" w:hAnsi="Verdana" w:cs="Verdana"/>
+          <w:color w:val="FFFFFF"/>
+          <w:sz w:val="20"/>
+          <w:shd w:val="clear" w:color="auto" w:fill="0E0E0E"/>
+        </w:rPr>
+        <w:t>sudo /etc/init.d/apache2 restart</w:t>
       </w:r>
     </w:p>
     <w:p>
@@ -2432,19 +1551,8 @@
           <w:sz w:val="20"/>
           <w:shd w:val="clear" w:color="auto" w:fill="FFFFFF"/>
         </w:rPr>
-        <w:t xml:space="preserve">Activate </w:t>
-      </w:r>
-      <w:proofErr w:type="spellStart"/>
-      <w:r>
-        <w:rPr>
-          <w:rFonts w:ascii="Verdana" w:eastAsia="Verdana" w:hAnsi="Verdana" w:cs="Verdana"/>
-          <w:color w:val="222222"/>
-          <w:sz w:val="20"/>
-          <w:shd w:val="clear" w:color="auto" w:fill="FFFFFF"/>
-        </w:rPr>
-        <w:t>Mod_Rewrites</w:t>
-      </w:r>
-      <w:proofErr w:type="spellEnd"/>
+        <w:t>Activate Mod_Rewrites</w:t>
+      </w:r>
       <w:r>
         <w:rPr>
           <w:rFonts w:ascii="Arial" w:eastAsia="Times New Roman" w:hAnsi="Arial" w:cs="Arial"/>
@@ -2466,27 +1574,14 @@
           <w:szCs w:val="24"/>
         </w:rPr>
       </w:pPr>
-      <w:proofErr w:type="spellStart"/>
-      <w:proofErr w:type="gramStart"/>
-      <w:r>
-        <w:rPr>
-          <w:rFonts w:ascii="Verdana" w:eastAsia="Verdana" w:hAnsi="Verdana" w:cs="Verdana"/>
-          <w:color w:val="222222"/>
-          <w:sz w:val="20"/>
-          <w:shd w:val="clear" w:color="auto" w:fill="FFFFFF"/>
-        </w:rPr>
-        <w:t>mod_rewrite</w:t>
-      </w:r>
-      <w:proofErr w:type="spellEnd"/>
-      <w:proofErr w:type="gramEnd"/>
-      <w:r>
-        <w:rPr>
-          <w:rFonts w:ascii="Verdana" w:eastAsia="Verdana" w:hAnsi="Verdana" w:cs="Verdana"/>
-          <w:color w:val="222222"/>
-          <w:sz w:val="20"/>
-          <w:shd w:val="clear" w:color="auto" w:fill="FFFFFF"/>
-        </w:rPr>
-        <w:t xml:space="preserve"> module that controls them. This is simple</w:t>
+      <w:r>
+        <w:rPr>
+          <w:rFonts w:ascii="Verdana" w:eastAsia="Verdana" w:hAnsi="Verdana" w:cs="Verdana"/>
+          <w:color w:val="222222"/>
+          <w:sz w:val="20"/>
+          <w:shd w:val="clear" w:color="auto" w:fill="FFFFFF"/>
+        </w:rPr>
+        <w:t>mod_rewrite module that controls them. This is simple</w:t>
       </w:r>
       <w:r>
         <w:rPr>
@@ -2526,8 +1621,6 @@
           <w:szCs w:val="21"/>
         </w:rPr>
       </w:pPr>
-      <w:proofErr w:type="spellStart"/>
-      <w:proofErr w:type="gramStart"/>
       <w:r>
         <w:rPr>
           <w:rFonts w:ascii="Courier New" w:eastAsia="Times New Roman" w:hAnsi="Courier New" w:cs="Courier New"/>
@@ -2535,18 +1628,7 @@
           <w:sz w:val="21"/>
           <w:szCs w:val="21"/>
         </w:rPr>
-        <w:t>sudo</w:t>
-      </w:r>
-      <w:proofErr w:type="spellEnd"/>
-      <w:proofErr w:type="gramEnd"/>
-      <w:r>
-        <w:rPr>
-          <w:rFonts w:ascii="Courier New" w:eastAsia="Times New Roman" w:hAnsi="Courier New" w:cs="Courier New"/>
-          <w:color w:val="000000"/>
-          <w:sz w:val="21"/>
-          <w:szCs w:val="21"/>
-        </w:rPr>
-        <w:t xml:space="preserve"> a2enmod rewrite</w:t>
+        <w:t>sudo a2enmod rewrite</w:t>
       </w:r>
     </w:p>
     <w:p>
@@ -2625,78 +1707,27 @@
           <w:sz w:val="20"/>
           <w:shd w:val="clear" w:color="auto" w:fill="FFFFFF"/>
         </w:rPr>
-        <w:t xml:space="preserve"> Now open the file in the browser </w:t>
-      </w:r>
-      <w:proofErr w:type="gramStart"/>
-      <w:r>
-        <w:rPr>
-          <w:rFonts w:ascii="Verdana" w:eastAsia="Verdana" w:hAnsi="Verdana" w:cs="Verdana"/>
-          <w:color w:val="222222"/>
-          <w:sz w:val="20"/>
-          <w:shd w:val="clear" w:color="auto" w:fill="FFFFFF"/>
-        </w:rPr>
-        <w:t xml:space="preserve">( </w:t>
-      </w:r>
-      <w:proofErr w:type="spellStart"/>
-      <w:r>
-        <w:rPr>
-          <w:rFonts w:ascii="Verdana" w:eastAsia="Verdana" w:hAnsi="Verdana" w:cs="Verdana"/>
-          <w:color w:val="222222"/>
-          <w:sz w:val="20"/>
-          <w:shd w:val="clear" w:color="auto" w:fill="FFFFFF"/>
-        </w:rPr>
-        <w:t>Eg</w:t>
-      </w:r>
-      <w:proofErr w:type="spellEnd"/>
-      <w:proofErr w:type="gramEnd"/>
-      <w:r>
-        <w:rPr>
-          <w:rFonts w:ascii="Verdana" w:eastAsia="Verdana" w:hAnsi="Verdana" w:cs="Verdana"/>
-          <w:color w:val="222222"/>
-          <w:sz w:val="20"/>
-          <w:shd w:val="clear" w:color="auto" w:fill="FFFFFF"/>
-        </w:rPr>
-        <w:t>: http://yourip/phpinfo.php )</w:t>
-      </w:r>
-    </w:p>
-    <w:p>
-      <w:pPr>
-        <w:spacing w:before="100" w:after="100" w:line="450" w:lineRule="auto"/>
-        <w:rPr>
-          <w:rFonts w:ascii="Verdana" w:eastAsia="Verdana" w:hAnsi="Verdana" w:cs="Verdana"/>
-          <w:color w:val="222222"/>
-          <w:sz w:val="20"/>
-          <w:shd w:val="clear" w:color="auto" w:fill="FFFFFF"/>
-        </w:rPr>
-      </w:pPr>
-      <w:r>
-        <w:rPr>
-          <w:rFonts w:ascii="Verdana" w:eastAsia="Verdana" w:hAnsi="Verdana" w:cs="Verdana"/>
-          <w:color w:val="222222"/>
-          <w:sz w:val="20"/>
-          <w:shd w:val="clear" w:color="auto" w:fill="FFFFFF"/>
-        </w:rPr>
-        <w:t xml:space="preserve">you can see the </w:t>
-      </w:r>
-      <w:proofErr w:type="spellStart"/>
-      <w:r>
-        <w:rPr>
-          <w:rFonts w:ascii="Verdana" w:eastAsia="Verdana" w:hAnsi="Verdana" w:cs="Verdana"/>
-          <w:color w:val="222222"/>
-          <w:sz w:val="20"/>
-          <w:shd w:val="clear" w:color="auto" w:fill="FFFFFF"/>
-        </w:rPr>
-        <w:t>php</w:t>
-      </w:r>
-      <w:proofErr w:type="spellEnd"/>
-      <w:r>
-        <w:rPr>
-          <w:rFonts w:ascii="Verdana" w:eastAsia="Verdana" w:hAnsi="Verdana" w:cs="Verdana"/>
-          <w:color w:val="222222"/>
-          <w:sz w:val="20"/>
-          <w:shd w:val="clear" w:color="auto" w:fill="FFFFFF"/>
-        </w:rPr>
-        <w:t xml:space="preserve"> information page as below.</w:t>
+        <w:t> Now open the file in the browser ( Eg: http://yourip/phpinfo.php )</w:t>
+      </w:r>
+    </w:p>
+    <w:p>
+      <w:pPr>
+        <w:spacing w:before="100" w:after="100" w:line="450" w:lineRule="auto"/>
+        <w:rPr>
+          <w:rFonts w:ascii="Verdana" w:eastAsia="Verdana" w:hAnsi="Verdana" w:cs="Verdana"/>
+          <w:color w:val="222222"/>
+          <w:sz w:val="20"/>
+          <w:shd w:val="clear" w:color="auto" w:fill="FFFFFF"/>
+        </w:rPr>
+      </w:pPr>
+      <w:r>
+        <w:rPr>
+          <w:rFonts w:ascii="Verdana" w:eastAsia="Verdana" w:hAnsi="Verdana" w:cs="Verdana"/>
+          <w:color w:val="222222"/>
+          <w:sz w:val="20"/>
+          <w:shd w:val="clear" w:color="auto" w:fill="FFFFFF"/>
+        </w:rPr>
+        <w:t>you can see the php information page as below.</w:t>
       </w:r>
     </w:p>
     <w:p>
@@ -2712,9 +1743,9 @@
       <w:r>
         <w:object w:dxaOrig="4320" w:dyaOrig="2692">
           <v:rect id="rectole0000000003" o:spid="_x0000_i1028" style="width:3in;height:134.25pt" o:ole="" o:preferrelative="t" stroked="f">
-            <v:imagedata r:id="rId12" o:title=""/>
+            <v:imagedata r:id="rId15" o:title=""/>
           </v:rect>
-          <o:OLEObject Type="Embed" ProgID="StaticMetafile" ShapeID="rectole0000000003" DrawAspect="Content" ObjectID="_1502616387" r:id="rId13"/>
+          <o:OLEObject Type="Embed" ProgID="StaticMetafile" ShapeID="rectole0000000003" DrawAspect="Content" ObjectID="_1502617352" r:id="rId16"/>
         </w:object>
       </w:r>
     </w:p>
@@ -2735,47 +1766,7 @@
           <w:sz w:val="20"/>
           <w:shd w:val="clear" w:color="auto" w:fill="FFFFFF"/>
         </w:rPr>
-        <w:t xml:space="preserve">and make sure you can see the </w:t>
-      </w:r>
-      <w:proofErr w:type="spellStart"/>
-      <w:r>
-        <w:rPr>
-          <w:rFonts w:ascii="Verdana" w:eastAsia="Verdana" w:hAnsi="Verdana" w:cs="Verdana"/>
-          <w:color w:val="222222"/>
-          <w:sz w:val="20"/>
-          <w:shd w:val="clear" w:color="auto" w:fill="FFFFFF"/>
-        </w:rPr>
-        <w:t>mysql</w:t>
-      </w:r>
-      <w:proofErr w:type="spellEnd"/>
-      <w:r>
-        <w:rPr>
-          <w:rFonts w:ascii="Verdana" w:eastAsia="Verdana" w:hAnsi="Verdana" w:cs="Verdana"/>
-          <w:color w:val="222222"/>
-          <w:sz w:val="20"/>
-          <w:shd w:val="clear" w:color="auto" w:fill="FFFFFF"/>
-        </w:rPr>
-        <w:t xml:space="preserve"> details in the </w:t>
-      </w:r>
-      <w:proofErr w:type="spellStart"/>
-      <w:r>
-        <w:rPr>
-          <w:rFonts w:ascii="Verdana" w:eastAsia="Verdana" w:hAnsi="Verdana" w:cs="Verdana"/>
-          <w:color w:val="222222"/>
-          <w:sz w:val="20"/>
-          <w:shd w:val="clear" w:color="auto" w:fill="FFFFFF"/>
-        </w:rPr>
-        <w:t>php</w:t>
-      </w:r>
-      <w:proofErr w:type="spellEnd"/>
-      <w:r>
-        <w:rPr>
-          <w:rFonts w:ascii="Verdana" w:eastAsia="Verdana" w:hAnsi="Verdana" w:cs="Verdana"/>
-          <w:color w:val="222222"/>
-          <w:sz w:val="20"/>
-          <w:shd w:val="clear" w:color="auto" w:fill="FFFFFF"/>
-        </w:rPr>
-        <w:t xml:space="preserve"> information page .</w:t>
+        <w:t>and make sure you can see the mysql details in the php information page .</w:t>
       </w:r>
     </w:p>
     <w:p>
@@ -2791,9 +1782,9 @@
       <w:r>
         <w:object w:dxaOrig="4320" w:dyaOrig="3312">
           <v:rect id="rectole0000000004" o:spid="_x0000_i1029" style="width:3in;height:165.75pt" o:ole="" o:preferrelative="t" stroked="f">
-            <v:imagedata r:id="rId14" o:title=""/>
+            <v:imagedata r:id="rId17" o:title=""/>
           </v:rect>
-          <o:OLEObject Type="Embed" ProgID="StaticMetafile" ShapeID="rectole0000000004" DrawAspect="Content" ObjectID="_1502616388" r:id="rId15"/>
+          <o:OLEObject Type="Embed" ProgID="StaticMetafile" ShapeID="rectole0000000004" DrawAspect="Content" ObjectID="_1502617353" r:id="rId18"/>
         </w:object>
       </w:r>
     </w:p>
@@ -2814,67 +1805,7 @@
           <w:sz w:val="20"/>
           <w:shd w:val="clear" w:color="auto" w:fill="FFFFFF"/>
         </w:rPr>
-        <w:t xml:space="preserve">We have </w:t>
-      </w:r>
-      <w:proofErr w:type="spellStart"/>
-      <w:r>
-        <w:rPr>
-          <w:rFonts w:ascii="Verdana" w:eastAsia="Verdana" w:hAnsi="Verdana" w:cs="Verdana"/>
-          <w:color w:val="222222"/>
-          <w:sz w:val="20"/>
-          <w:shd w:val="clear" w:color="auto" w:fill="FFFFFF"/>
-        </w:rPr>
-        <w:t>sucessfully</w:t>
-      </w:r>
-      <w:proofErr w:type="spellEnd"/>
-      <w:r>
-        <w:rPr>
-          <w:rFonts w:ascii="Verdana" w:eastAsia="Verdana" w:hAnsi="Verdana" w:cs="Verdana"/>
-          <w:color w:val="222222"/>
-          <w:sz w:val="20"/>
-          <w:shd w:val="clear" w:color="auto" w:fill="FFFFFF"/>
-        </w:rPr>
-        <w:t xml:space="preserve"> configured Apache2 , </w:t>
-      </w:r>
-      <w:proofErr w:type="spellStart"/>
-      <w:r>
-        <w:rPr>
-          <w:rFonts w:ascii="Verdana" w:eastAsia="Verdana" w:hAnsi="Verdana" w:cs="Verdana"/>
-          <w:color w:val="222222"/>
-          <w:sz w:val="20"/>
-          <w:shd w:val="clear" w:color="auto" w:fill="FFFFFF"/>
-        </w:rPr>
-        <w:t>mysql</w:t>
-      </w:r>
-      <w:proofErr w:type="spellEnd"/>
-      <w:r>
-        <w:rPr>
-          <w:rFonts w:ascii="Verdana" w:eastAsia="Verdana" w:hAnsi="Verdana" w:cs="Verdana"/>
-          <w:color w:val="222222"/>
-          <w:sz w:val="20"/>
-          <w:shd w:val="clear" w:color="auto" w:fill="FFFFFF"/>
-        </w:rPr>
-        <w:t xml:space="preserve"> and </w:t>
-      </w:r>
-      <w:proofErr w:type="spellStart"/>
-      <w:r>
-        <w:rPr>
-          <w:rFonts w:ascii="Verdana" w:eastAsia="Verdana" w:hAnsi="Verdana" w:cs="Verdana"/>
-          <w:color w:val="222222"/>
-          <w:sz w:val="20"/>
-          <w:shd w:val="clear" w:color="auto" w:fill="FFFFFF"/>
-        </w:rPr>
-        <w:t>php</w:t>
-      </w:r>
-      <w:proofErr w:type="spellEnd"/>
-      <w:r>
-        <w:rPr>
-          <w:rFonts w:ascii="Verdana" w:eastAsia="Verdana" w:hAnsi="Verdana" w:cs="Verdana"/>
-          <w:color w:val="222222"/>
-          <w:sz w:val="20"/>
-          <w:shd w:val="clear" w:color="auto" w:fill="FFFFFF"/>
-        </w:rPr>
-        <w:t xml:space="preserve"> .</w:t>
+        <w:t>We have sucessfully configured Apache2 , mysql and php .</w:t>
       </w:r>
     </w:p>
     <w:p>
@@ -2908,82 +1839,28 @@
           <w:shd w:val="clear" w:color="auto" w:fill="FFFFFF"/>
         </w:rPr>
         <w:lastRenderedPageBreak/>
-        <w:t xml:space="preserve">Testing All </w:t>
-      </w:r>
-      <w:proofErr w:type="gramStart"/>
-      <w:r>
-        <w:rPr>
-          <w:rFonts w:ascii="Verdana" w:eastAsia="Verdana" w:hAnsi="Verdana" w:cs="Verdana"/>
-          <w:b/>
-          <w:color w:val="0F4884"/>
-          <w:sz w:val="20"/>
-          <w:shd w:val="clear" w:color="auto" w:fill="FFFFFF"/>
-        </w:rPr>
-        <w:t>together :</w:t>
-      </w:r>
-      <w:proofErr w:type="gramEnd"/>
-    </w:p>
-    <w:p>
-      <w:pPr>
-        <w:spacing w:before="100" w:after="100" w:line="450" w:lineRule="auto"/>
-        <w:rPr>
-          <w:rFonts w:ascii="Verdana" w:eastAsia="Verdana" w:hAnsi="Verdana" w:cs="Verdana"/>
-          <w:color w:val="222222"/>
-          <w:sz w:val="20"/>
-          <w:shd w:val="clear" w:color="auto" w:fill="FFFFFF"/>
-        </w:rPr>
-      </w:pPr>
-      <w:r>
-        <w:rPr>
-          <w:rFonts w:ascii="Verdana" w:eastAsia="Verdana" w:hAnsi="Verdana" w:cs="Verdana"/>
-          <w:color w:val="222222"/>
-          <w:sz w:val="20"/>
-          <w:shd w:val="clear" w:color="auto" w:fill="FFFFFF"/>
-        </w:rPr>
-        <w:t xml:space="preserve">We need to test </w:t>
-      </w:r>
-      <w:proofErr w:type="spellStart"/>
-      <w:r>
-        <w:rPr>
-          <w:rFonts w:ascii="Verdana" w:eastAsia="Verdana" w:hAnsi="Verdana" w:cs="Verdana"/>
-          <w:color w:val="222222"/>
-          <w:sz w:val="20"/>
-          <w:shd w:val="clear" w:color="auto" w:fill="FFFFFF"/>
-        </w:rPr>
-        <w:t>mysql</w:t>
-      </w:r>
-      <w:proofErr w:type="spellEnd"/>
-      <w:r>
-        <w:rPr>
-          <w:rFonts w:ascii="Verdana" w:eastAsia="Verdana" w:hAnsi="Verdana" w:cs="Verdana"/>
-          <w:color w:val="222222"/>
-          <w:sz w:val="20"/>
-          <w:shd w:val="clear" w:color="auto" w:fill="FFFFFF"/>
-        </w:rPr>
-        <w:t xml:space="preserve"> database connectivity in </w:t>
-      </w:r>
-      <w:proofErr w:type="spellStart"/>
-      <w:proofErr w:type="gramStart"/>
-      <w:r>
-        <w:rPr>
-          <w:rFonts w:ascii="Verdana" w:eastAsia="Verdana" w:hAnsi="Verdana" w:cs="Verdana"/>
-          <w:color w:val="222222"/>
-          <w:sz w:val="20"/>
-          <w:shd w:val="clear" w:color="auto" w:fill="FFFFFF"/>
-        </w:rPr>
-        <w:t>php</w:t>
-      </w:r>
-      <w:proofErr w:type="spellEnd"/>
-      <w:r>
-        <w:rPr>
-          <w:rFonts w:ascii="Verdana" w:eastAsia="Verdana" w:hAnsi="Verdana" w:cs="Verdana"/>
-          <w:color w:val="222222"/>
-          <w:sz w:val="20"/>
-          <w:shd w:val="clear" w:color="auto" w:fill="FFFFFF"/>
-        </w:rPr>
-        <w:t xml:space="preserve"> .</w:t>
-      </w:r>
-      <w:proofErr w:type="gramEnd"/>
+        <w:t>Testing All together :</w:t>
+      </w:r>
+    </w:p>
+    <w:p>
+      <w:pPr>
+        <w:spacing w:before="100" w:after="100" w:line="450" w:lineRule="auto"/>
+        <w:rPr>
+          <w:rFonts w:ascii="Verdana" w:eastAsia="Verdana" w:hAnsi="Verdana" w:cs="Verdana"/>
+          <w:color w:val="222222"/>
+          <w:sz w:val="20"/>
+          <w:shd w:val="clear" w:color="auto" w:fill="FFFFFF"/>
+        </w:rPr>
+      </w:pPr>
+      <w:r>
+        <w:rPr>
+          <w:rFonts w:ascii="Verdana" w:eastAsia="Verdana" w:hAnsi="Verdana" w:cs="Verdana"/>
+          <w:color w:val="222222"/>
+          <w:sz w:val="20"/>
+          <w:shd w:val="clear" w:color="auto" w:fill="FFFFFF"/>
+        </w:rPr>
+        <w:t>We need to test mysql database connectivity in php .</w:t>
+      </w:r>
     </w:p>
     <w:p>
       <w:pPr>
@@ -3002,9 +1879,8 @@
           <w:sz w:val="20"/>
           <w:shd w:val="clear" w:color="auto" w:fill="FFFFFF"/>
         </w:rPr>
-        <w:t xml:space="preserve">Step </w:t>
-      </w:r>
-      <w:proofErr w:type="gramStart"/>
+        <w:t>Step 1</w:t>
+      </w:r>
       <w:r>
         <w:rPr>
           <w:rFonts w:ascii="Verdana" w:eastAsia="Verdana" w:hAnsi="Verdana" w:cs="Verdana"/>
@@ -3012,7 +1888,7 @@
           <w:sz w:val="20"/>
           <w:shd w:val="clear" w:color="auto" w:fill="FFFFFF"/>
         </w:rPr>
-        <w:t>1</w:t>
+        <w:t>3</w:t>
       </w:r>
       <w:r>
         <w:rPr>
@@ -3021,18 +1897,8 @@
           <w:sz w:val="20"/>
           <w:shd w:val="clear" w:color="auto" w:fill="FFFFFF"/>
         </w:rPr>
-        <w:t>3</w:t>
-      </w:r>
-      <w:r>
-        <w:rPr>
-          <w:rFonts w:ascii="Verdana" w:eastAsia="Verdana" w:hAnsi="Verdana" w:cs="Verdana"/>
-          <w:color w:val="993300"/>
-          <w:sz w:val="20"/>
-          <w:shd w:val="clear" w:color="auto" w:fill="FFFFFF"/>
-        </w:rPr>
         <w:t xml:space="preserve"> :</w:t>
       </w:r>
-      <w:proofErr w:type="gramEnd"/>
       <w:r>
         <w:rPr>
           <w:rFonts w:ascii="Verdana" w:eastAsia="Verdana" w:hAnsi="Verdana" w:cs="Verdana"/>
@@ -3050,78 +1916,16 @@
           <w:sz w:val="20"/>
           <w:shd w:val="clear" w:color="auto" w:fill="FFFFFF"/>
         </w:rPr>
-        <w:t>/</w:t>
-      </w:r>
-      <w:proofErr w:type="spellStart"/>
-      <w:r>
-        <w:rPr>
-          <w:rFonts w:ascii="Verdana" w:eastAsia="Verdana" w:hAnsi="Verdana" w:cs="Verdana"/>
-          <w:i/>
-          <w:color w:val="222222"/>
-          <w:sz w:val="20"/>
-          <w:shd w:val="clear" w:color="auto" w:fill="FFFFFF"/>
-        </w:rPr>
-        <w:t>var</w:t>
-      </w:r>
-      <w:proofErr w:type="spellEnd"/>
-      <w:r>
-        <w:rPr>
-          <w:rFonts w:ascii="Verdana" w:eastAsia="Verdana" w:hAnsi="Verdana" w:cs="Verdana"/>
-          <w:i/>
-          <w:color w:val="222222"/>
-          <w:sz w:val="20"/>
-          <w:shd w:val="clear" w:color="auto" w:fill="FFFFFF"/>
-        </w:rPr>
-        <w:t>/www</w:t>
-      </w:r>
-      <w:r>
-        <w:rPr>
-          <w:rFonts w:ascii="Verdana" w:eastAsia="Verdana" w:hAnsi="Verdana" w:cs="Verdana"/>
-          <w:color w:val="222222"/>
-          <w:sz w:val="20"/>
-          <w:shd w:val="clear" w:color="auto" w:fill="FFFFFF"/>
-        </w:rPr>
-        <w:t xml:space="preserve">) and paste the below code .Replace “password” with your </w:t>
-      </w:r>
-      <w:proofErr w:type="spellStart"/>
-      <w:r>
-        <w:rPr>
-          <w:rFonts w:ascii="Verdana" w:eastAsia="Verdana" w:hAnsi="Verdana" w:cs="Verdana"/>
-          <w:color w:val="222222"/>
-          <w:sz w:val="20"/>
-          <w:shd w:val="clear" w:color="auto" w:fill="FFFFFF"/>
-        </w:rPr>
-        <w:t>mysql</w:t>
-      </w:r>
-      <w:proofErr w:type="spellEnd"/>
-      <w:r>
-        <w:rPr>
-          <w:rFonts w:ascii="Verdana" w:eastAsia="Verdana" w:hAnsi="Verdana" w:cs="Verdana"/>
-          <w:color w:val="222222"/>
-          <w:sz w:val="20"/>
-          <w:shd w:val="clear" w:color="auto" w:fill="FFFFFF"/>
-        </w:rPr>
-        <w:t xml:space="preserve"> root password provided during </w:t>
-      </w:r>
-      <w:proofErr w:type="spellStart"/>
-      <w:r>
-        <w:rPr>
-          <w:rFonts w:ascii="Verdana" w:eastAsia="Verdana" w:hAnsi="Verdana" w:cs="Verdana"/>
-          <w:color w:val="222222"/>
-          <w:sz w:val="20"/>
-          <w:shd w:val="clear" w:color="auto" w:fill="FFFFFF"/>
-        </w:rPr>
-        <w:t>mysql</w:t>
-      </w:r>
-      <w:proofErr w:type="spellEnd"/>
-      <w:r>
-        <w:rPr>
-          <w:rFonts w:ascii="Verdana" w:eastAsia="Verdana" w:hAnsi="Verdana" w:cs="Verdana"/>
-          <w:color w:val="222222"/>
-          <w:sz w:val="20"/>
-          <w:shd w:val="clear" w:color="auto" w:fill="FFFFFF"/>
-        </w:rPr>
-        <w:t xml:space="preserve"> installation.</w:t>
+        <w:t>/var/www</w:t>
+      </w:r>
+      <w:r>
+        <w:rPr>
+          <w:rFonts w:ascii="Verdana" w:eastAsia="Verdana" w:hAnsi="Verdana" w:cs="Verdana"/>
+          <w:color w:val="222222"/>
+          <w:sz w:val="20"/>
+          <w:shd w:val="clear" w:color="auto" w:fill="FFFFFF"/>
+        </w:rPr>
+        <w:t>) and paste the below code .Replace “password” with your mysql root password provided during mysql installation.</w:t>
       </w:r>
       <w:r>
         <w:rPr>
@@ -3139,19 +1943,8 @@
           <w:sz w:val="20"/>
           <w:shd w:val="clear" w:color="auto" w:fill="0E0E0E"/>
         </w:rPr>
-        <w:t>&lt;?</w:t>
-      </w:r>
-      <w:proofErr w:type="spellStart"/>
-      <w:r>
-        <w:rPr>
-          <w:rFonts w:ascii="Verdana" w:eastAsia="Verdana" w:hAnsi="Verdana" w:cs="Verdana"/>
-          <w:color w:val="FFFFFF"/>
-          <w:sz w:val="20"/>
-          <w:shd w:val="clear" w:color="auto" w:fill="0E0E0E"/>
-        </w:rPr>
-        <w:t>php</w:t>
-      </w:r>
-      <w:proofErr w:type="spellEnd"/>
+        <w:t>&lt;?php</w:t>
+      </w:r>
       <w:r>
         <w:rPr>
           <w:rFonts w:ascii="Verdana" w:eastAsia="Verdana" w:hAnsi="Verdana" w:cs="Verdana"/>
@@ -3168,47 +1961,7 @@
           <w:sz w:val="20"/>
           <w:shd w:val="clear" w:color="auto" w:fill="0E0E0E"/>
         </w:rPr>
-        <w:t xml:space="preserve">$con = </w:t>
-      </w:r>
-      <w:proofErr w:type="spellStart"/>
-      <w:r>
-        <w:rPr>
-          <w:rFonts w:ascii="Verdana" w:eastAsia="Verdana" w:hAnsi="Verdana" w:cs="Verdana"/>
-          <w:color w:val="FFFFFF"/>
-          <w:sz w:val="20"/>
-          <w:shd w:val="clear" w:color="auto" w:fill="0E0E0E"/>
-        </w:rPr>
-        <w:t>mysql_connect</w:t>
-      </w:r>
-      <w:proofErr w:type="spellEnd"/>
-      <w:r>
-        <w:rPr>
-          <w:rFonts w:ascii="Verdana" w:eastAsia="Verdana" w:hAnsi="Verdana" w:cs="Verdana"/>
-          <w:color w:val="FFFFFF"/>
-          <w:sz w:val="20"/>
-          <w:shd w:val="clear" w:color="auto" w:fill="0E0E0E"/>
-        </w:rPr>
-        <w:t>("</w:t>
-      </w:r>
-      <w:proofErr w:type="spellStart"/>
-      <w:r>
-        <w:rPr>
-          <w:rFonts w:ascii="Verdana" w:eastAsia="Verdana" w:hAnsi="Verdana" w:cs="Verdana"/>
-          <w:color w:val="FFFFFF"/>
-          <w:sz w:val="20"/>
-          <w:shd w:val="clear" w:color="auto" w:fill="0E0E0E"/>
-        </w:rPr>
-        <w:t>localhost","root","password</w:t>
-      </w:r>
-      <w:proofErr w:type="spellEnd"/>
-      <w:r>
-        <w:rPr>
-          <w:rFonts w:ascii="Verdana" w:eastAsia="Verdana" w:hAnsi="Verdana" w:cs="Verdana"/>
-          <w:color w:val="FFFFFF"/>
-          <w:sz w:val="20"/>
-          <w:shd w:val="clear" w:color="auto" w:fill="0E0E0E"/>
-        </w:rPr>
-        <w:t>");</w:t>
+        <w:t>$con = mysql_connect("localhost","root","password");</w:t>
       </w:r>
       <w:r>
         <w:rPr>
@@ -3262,27 +2015,7 @@
           <w:sz w:val="20"/>
           <w:shd w:val="clear" w:color="auto" w:fill="0E0E0E"/>
         </w:rPr>
-        <w:t xml:space="preserve">die('Could not connect: ' . </w:t>
-      </w:r>
-      <w:proofErr w:type="spellStart"/>
-      <w:r>
-        <w:rPr>
-          <w:rFonts w:ascii="Verdana" w:eastAsia="Verdana" w:hAnsi="Verdana" w:cs="Verdana"/>
-          <w:color w:val="FFFFFF"/>
-          <w:sz w:val="20"/>
-          <w:shd w:val="clear" w:color="auto" w:fill="0E0E0E"/>
-        </w:rPr>
-        <w:t>mysql_error</w:t>
-      </w:r>
-      <w:proofErr w:type="spellEnd"/>
-      <w:r>
-        <w:rPr>
-          <w:rFonts w:ascii="Verdana" w:eastAsia="Verdana" w:hAnsi="Verdana" w:cs="Verdana"/>
-          <w:color w:val="FFFFFF"/>
-          <w:sz w:val="20"/>
-          <w:shd w:val="clear" w:color="auto" w:fill="0E0E0E"/>
-        </w:rPr>
-        <w:t>());</w:t>
+        <w:t>die('Could not connect: ' . mysql_error());</w:t>
       </w:r>
       <w:r>
         <w:rPr>
@@ -3354,27 +2087,7 @@
           <w:sz w:val="20"/>
           <w:shd w:val="clear" w:color="auto" w:fill="0E0E0E"/>
         </w:rPr>
-        <w:t xml:space="preserve">echo "Congrats! </w:t>
-      </w:r>
-      <w:proofErr w:type="gramStart"/>
-      <w:r>
-        <w:rPr>
-          <w:rFonts w:ascii="Verdana" w:eastAsia="Verdana" w:hAnsi="Verdana" w:cs="Verdana"/>
-          <w:color w:val="FFFFFF"/>
-          <w:sz w:val="20"/>
-          <w:shd w:val="clear" w:color="auto" w:fill="0E0E0E"/>
-        </w:rPr>
-        <w:t>connection</w:t>
-      </w:r>
-      <w:proofErr w:type="gramEnd"/>
-      <w:r>
-        <w:rPr>
-          <w:rFonts w:ascii="Verdana" w:eastAsia="Verdana" w:hAnsi="Verdana" w:cs="Verdana"/>
-          <w:color w:val="FFFFFF"/>
-          <w:sz w:val="20"/>
-          <w:shd w:val="clear" w:color="auto" w:fill="0E0E0E"/>
-        </w:rPr>
-        <w:t xml:space="preserve"> established successfully";</w:t>
+        <w:t>echo "Congrats! connection established successfully";</w:t>
       </w:r>
       <w:r>
         <w:rPr>
@@ -3403,25 +2116,14 @@
         </w:rPr>
         <w:br/>
       </w:r>
-      <w:proofErr w:type="spellStart"/>
-      <w:r>
-        <w:rPr>
-          <w:rFonts w:ascii="Verdana" w:eastAsia="Verdana" w:hAnsi="Verdana" w:cs="Verdana"/>
-          <w:color w:val="FFFFFF"/>
-          <w:sz w:val="20"/>
-          <w:shd w:val="clear" w:color="auto" w:fill="0E0E0E"/>
-        </w:rPr>
-        <w:t>mysql_close</w:t>
-      </w:r>
-      <w:proofErr w:type="spellEnd"/>
-      <w:r>
-        <w:rPr>
-          <w:rFonts w:ascii="Verdana" w:eastAsia="Verdana" w:hAnsi="Verdana" w:cs="Verdana"/>
-          <w:color w:val="FFFFFF"/>
-          <w:sz w:val="20"/>
-          <w:shd w:val="clear" w:color="auto" w:fill="0E0E0E"/>
-        </w:rPr>
-        <w:t>($con);</w:t>
+      <w:r>
+        <w:rPr>
+          <w:rFonts w:ascii="Verdana" w:eastAsia="Verdana" w:hAnsi="Verdana" w:cs="Verdana"/>
+          <w:color w:val="FFFFFF"/>
+          <w:sz w:val="20"/>
+          <w:shd w:val="clear" w:color="auto" w:fill="0E0E0E"/>
+        </w:rPr>
+        <w:t>mysql_close($con);</w:t>
       </w:r>
       <w:r>
         <w:rPr>
@@ -3494,9 +2196,9 @@
       <w:r>
         <w:object w:dxaOrig="5542" w:dyaOrig="1958">
           <v:rect id="rectole0000000005" o:spid="_x0000_i1030" style="width:276.75pt;height:98.25pt" o:ole="" o:preferrelative="t" stroked="f">
-            <v:imagedata r:id="rId16" o:title=""/>
+            <v:imagedata r:id="rId19" o:title=""/>
           </v:rect>
-          <o:OLEObject Type="Embed" ProgID="StaticMetafile" ShapeID="rectole0000000005" DrawAspect="Content" ObjectID="_1502616389" r:id="rId17"/>
+          <o:OLEObject Type="Embed" ProgID="StaticMetafile" ShapeID="rectole0000000005" DrawAspect="Content" ObjectID="_1502617354" r:id="rId20"/>
         </w:object>
       </w:r>
     </w:p>
@@ -3599,25 +2301,24 @@
           <w:sz w:val="20"/>
         </w:rPr>
         <w:br/>
-        <w:t>2. Open the application/</w:t>
-      </w:r>
-      <w:proofErr w:type="spellStart"/>
-      <w:r>
+        <w:t>2. Open the application/config/config.php file with a text editor and set your base URL.</w:t>
+      </w:r>
+    </w:p>
+    <w:p>
+      <w:pPr>
         <w:rPr>
           <w:rFonts w:ascii="Verdana" w:eastAsia="Verdana" w:hAnsi="Verdana" w:cs="Verdana"/>
           <w:color w:val="262626"/>
           <w:sz w:val="20"/>
         </w:rPr>
-        <w:t>config</w:t>
-      </w:r>
-      <w:proofErr w:type="spellEnd"/>
+      </w:pPr>
       <w:r>
         <w:rPr>
           <w:rFonts w:ascii="Verdana" w:eastAsia="Verdana" w:hAnsi="Verdana" w:cs="Verdana"/>
           <w:color w:val="262626"/>
           <w:sz w:val="20"/>
         </w:rPr>
-        <w:t>/config.php file with a text editor and set your base URL.</w:t>
+        <w:t>3. Please import database file into mysql (DB path: documents/outreach.sql)</w:t>
       </w:r>
     </w:p>
     <w:p>
@@ -3634,76 +2335,23 @@
           <w:color w:val="262626"/>
           <w:sz w:val="20"/>
         </w:rPr>
-        <w:t xml:space="preserve">3. Please import database file into </w:t>
-      </w:r>
-      <w:proofErr w:type="spellStart"/>
+        <w:t>4. Open the application/config/database.php file with a text editor and set your database settings.</w:t>
+      </w:r>
+    </w:p>
+    <w:p>
+      <w:pPr>
+        <w:rPr>
+          <w:rFonts w:ascii="Verdana" w:eastAsia="Verdana" w:hAnsi="Verdana" w:cs="Verdana"/>
+          <w:color w:val="222222"/>
+          <w:sz w:val="20"/>
+        </w:rPr>
+      </w:pPr>
       <w:r>
         <w:rPr>
           <w:rFonts w:ascii="Verdana" w:eastAsia="Verdana" w:hAnsi="Verdana" w:cs="Verdana"/>
           <w:color w:val="262626"/>
           <w:sz w:val="20"/>
         </w:rPr>
-        <w:t>mysql</w:t>
-      </w:r>
-      <w:proofErr w:type="spellEnd"/>
-      <w:r>
-        <w:rPr>
-          <w:rFonts w:ascii="Verdana" w:eastAsia="Verdana" w:hAnsi="Verdana" w:cs="Verdana"/>
-          <w:color w:val="262626"/>
-          <w:sz w:val="20"/>
-        </w:rPr>
-        <w:t xml:space="preserve"> (DB path: documents/outreach.sql)</w:t>
-      </w:r>
-    </w:p>
-    <w:p>
-      <w:pPr>
-        <w:rPr>
-          <w:rFonts w:ascii="Verdana" w:eastAsia="Verdana" w:hAnsi="Verdana" w:cs="Verdana"/>
-          <w:color w:val="262626"/>
-          <w:sz w:val="20"/>
-        </w:rPr>
-      </w:pPr>
-      <w:r>
-        <w:rPr>
-          <w:rFonts w:ascii="Verdana" w:eastAsia="Verdana" w:hAnsi="Verdana" w:cs="Verdana"/>
-          <w:color w:val="262626"/>
-          <w:sz w:val="20"/>
-        </w:rPr>
-        <w:t>4. Open the application/</w:t>
-      </w:r>
-      <w:proofErr w:type="spellStart"/>
-      <w:r>
-        <w:rPr>
-          <w:rFonts w:ascii="Verdana" w:eastAsia="Verdana" w:hAnsi="Verdana" w:cs="Verdana"/>
-          <w:color w:val="262626"/>
-          <w:sz w:val="20"/>
-        </w:rPr>
-        <w:t>config</w:t>
-      </w:r>
-      <w:proofErr w:type="spellEnd"/>
-      <w:r>
-        <w:rPr>
-          <w:rFonts w:ascii="Verdana" w:eastAsia="Verdana" w:hAnsi="Verdana" w:cs="Verdana"/>
-          <w:color w:val="262626"/>
-          <w:sz w:val="20"/>
-        </w:rPr>
-        <w:t>/database.php file with a text editor and set your database settings.</w:t>
-      </w:r>
-    </w:p>
-    <w:p>
-      <w:pPr>
-        <w:rPr>
-          <w:rFonts w:ascii="Verdana" w:eastAsia="Verdana" w:hAnsi="Verdana" w:cs="Verdana"/>
-          <w:color w:val="222222"/>
-          <w:sz w:val="20"/>
-        </w:rPr>
-      </w:pPr>
-      <w:r>
-        <w:rPr>
-          <w:rFonts w:ascii="Verdana" w:eastAsia="Verdana" w:hAnsi="Verdana" w:cs="Verdana"/>
-          <w:color w:val="262626"/>
-          <w:sz w:val="20"/>
-        </w:rPr>
         <w:t>5.</w:t>
       </w:r>
       <w:r>
@@ -3769,6 +2417,12 @@
       </w:pPr>
     </w:p>
     <w:sectPr>
+      <w:headerReference w:type="even" r:id="rId21"/>
+      <w:headerReference w:type="default" r:id="rId22"/>
+      <w:footerReference w:type="even" r:id="rId23"/>
+      <w:footerReference w:type="default" r:id="rId24"/>
+      <w:headerReference w:type="first" r:id="rId25"/>
+      <w:footerReference w:type="first" r:id="rId26"/>
       <w:pgSz w:w="12240" w:h="15840"/>
       <w:pgMar w:top="1440" w:right="1440" w:bottom="1440" w:left="1440" w:header="720" w:footer="720" w:gutter="0"/>
       <w:cols w:space="720"/>
@@ -3776,6 +2430,164 @@
     </w:sectPr>
   </w:body>
 </w:document>
+</file>
+
+<file path=word/endnotes.xml><?xml version="1.0" encoding="utf-8"?>
+<w:endnotes xmlns:ve="http://schemas.openxmlformats.org/markup-compatibility/2006" xmlns:o="urn:schemas-microsoft-com:office:office" xmlns:r="http://schemas.openxmlformats.org/officeDocument/2006/relationships" xmlns:m="http://schemas.openxmlformats.org/officeDocument/2006/math" xmlns:v="urn:schemas-microsoft-com:vml" xmlns:wp="http://schemas.openxmlformats.org/drawingml/2006/wordprocessingDrawing" xmlns:w10="urn:schemas-microsoft-com:office:word" xmlns:w="http://schemas.openxmlformats.org/wordprocessingml/2006/main" xmlns:wne="http://schemas.microsoft.com/office/word/2006/wordml">
+  <w:endnote w:type="separator" w:id="0">
+    <w:p>
+      <w:pPr>
+        <w:spacing w:after="0" w:line="240" w:lineRule="auto"/>
+      </w:pPr>
+      <w:r>
+        <w:separator/>
+      </w:r>
+    </w:p>
+  </w:endnote>
+  <w:endnote w:type="continuationSeparator" w:id="1">
+    <w:p>
+      <w:pPr>
+        <w:spacing w:after="0" w:line="240" w:lineRule="auto"/>
+      </w:pPr>
+      <w:r>
+        <w:continuationSeparator/>
+      </w:r>
+    </w:p>
+  </w:endnote>
+</w:endnotes>
+</file>
+
+<file path=word/footer1.xml><?xml version="1.0" encoding="utf-8"?>
+<w:ftr xmlns:ve="http://schemas.openxmlformats.org/markup-compatibility/2006" xmlns:o="urn:schemas-microsoft-com:office:office" xmlns:r="http://schemas.openxmlformats.org/officeDocument/2006/relationships" xmlns:m="http://schemas.openxmlformats.org/officeDocument/2006/math" xmlns:v="urn:schemas-microsoft-com:vml" xmlns:wp="http://schemas.openxmlformats.org/drawingml/2006/wordprocessingDrawing" xmlns:w10="urn:schemas-microsoft-com:office:word" xmlns:w="http://schemas.openxmlformats.org/wordprocessingml/2006/main" xmlns:wne="http://schemas.microsoft.com/office/word/2006/wordml">
+  <w:p>
+    <w:pPr>
+      <w:pStyle w:val="Footer"/>
+    </w:pPr>
+  </w:p>
+</w:ftr>
+</file>
+
+<file path=word/footer2.xml><?xml version="1.0" encoding="utf-8"?>
+<w:ftr xmlns:ve="http://schemas.openxmlformats.org/markup-compatibility/2006" xmlns:o="urn:schemas-microsoft-com:office:office" xmlns:r="http://schemas.openxmlformats.org/officeDocument/2006/relationships" xmlns:m="http://schemas.openxmlformats.org/officeDocument/2006/math" xmlns:v="urn:schemas-microsoft-com:vml" xmlns:wp="http://schemas.openxmlformats.org/drawingml/2006/wordprocessingDrawing" xmlns:w10="urn:schemas-microsoft-com:office:word" xmlns:w="http://schemas.openxmlformats.org/wordprocessingml/2006/main" xmlns:wne="http://schemas.microsoft.com/office/word/2006/wordml">
+  <w:p>
+    <w:pPr>
+      <w:pStyle w:val="Footer"/>
+    </w:pPr>
+  </w:p>
+</w:ftr>
+</file>
+
+<file path=word/footer3.xml><?xml version="1.0" encoding="utf-8"?>
+<w:ftr xmlns:ve="http://schemas.openxmlformats.org/markup-compatibility/2006" xmlns:o="urn:schemas-microsoft-com:office:office" xmlns:r="http://schemas.openxmlformats.org/officeDocument/2006/relationships" xmlns:m="http://schemas.openxmlformats.org/officeDocument/2006/math" xmlns:v="urn:schemas-microsoft-com:vml" xmlns:wp="http://schemas.openxmlformats.org/drawingml/2006/wordprocessingDrawing" xmlns:w10="urn:schemas-microsoft-com:office:word" xmlns:w="http://schemas.openxmlformats.org/wordprocessingml/2006/main" xmlns:wne="http://schemas.microsoft.com/office/word/2006/wordml">
+  <w:p>
+    <w:pPr>
+      <w:pStyle w:val="Footer"/>
+    </w:pPr>
+  </w:p>
+</w:ftr>
+</file>
+
+<file path=word/footnotes.xml><?xml version="1.0" encoding="utf-8"?>
+<w:footnotes xmlns:ve="http://schemas.openxmlformats.org/markup-compatibility/2006" xmlns:o="urn:schemas-microsoft-com:office:office" xmlns:r="http://schemas.openxmlformats.org/officeDocument/2006/relationships" xmlns:m="http://schemas.openxmlformats.org/officeDocument/2006/math" xmlns:v="urn:schemas-microsoft-com:vml" xmlns:wp="http://schemas.openxmlformats.org/drawingml/2006/wordprocessingDrawing" xmlns:w10="urn:schemas-microsoft-com:office:word" xmlns:w="http://schemas.openxmlformats.org/wordprocessingml/2006/main" xmlns:wne="http://schemas.microsoft.com/office/word/2006/wordml">
+  <w:footnote w:type="separator" w:id="0">
+    <w:p>
+      <w:pPr>
+        <w:spacing w:after="0" w:line="240" w:lineRule="auto"/>
+      </w:pPr>
+      <w:r>
+        <w:separator/>
+      </w:r>
+    </w:p>
+  </w:footnote>
+  <w:footnote w:type="continuationSeparator" w:id="1">
+    <w:p>
+      <w:pPr>
+        <w:spacing w:after="0" w:line="240" w:lineRule="auto"/>
+      </w:pPr>
+      <w:r>
+        <w:continuationSeparator/>
+      </w:r>
+    </w:p>
+  </w:footnote>
+</w:footnotes>
+</file>
+
+<file path=word/header1.xml><?xml version="1.0" encoding="utf-8"?>
+<w:hdr xmlns:ve="http://schemas.openxmlformats.org/markup-compatibility/2006" xmlns:o="urn:schemas-microsoft-com:office:office" xmlns:r="http://schemas.openxmlformats.org/officeDocument/2006/relationships" xmlns:m="http://schemas.openxmlformats.org/officeDocument/2006/math" xmlns:v="urn:schemas-microsoft-com:vml" xmlns:wp="http://schemas.openxmlformats.org/drawingml/2006/wordprocessingDrawing" xmlns:w10="urn:schemas-microsoft-com:office:word" xmlns:w="http://schemas.openxmlformats.org/wordprocessingml/2006/main" xmlns:wne="http://schemas.microsoft.com/office/word/2006/wordml">
+  <w:p>
+    <w:pPr>
+      <w:pStyle w:val="Header"/>
+    </w:pPr>
+  </w:p>
+</w:hdr>
+</file>
+
+<file path=word/header2.xml><?xml version="1.0" encoding="utf-8"?>
+<w:hdr xmlns:ve="http://schemas.openxmlformats.org/markup-compatibility/2006" xmlns:o="urn:schemas-microsoft-com:office:office" xmlns:r="http://schemas.openxmlformats.org/officeDocument/2006/relationships" xmlns:m="http://schemas.openxmlformats.org/officeDocument/2006/math" xmlns:v="urn:schemas-microsoft-com:vml" xmlns:wp="http://schemas.openxmlformats.org/drawingml/2006/wordprocessingDrawing" xmlns:w10="urn:schemas-microsoft-com:office:word" xmlns:w="http://schemas.openxmlformats.org/wordprocessingml/2006/main" xmlns:wne="http://schemas.microsoft.com/office/word/2006/wordml">
+  <w:sdt>
+    <w:sdtPr>
+      <w:id w:val="8437723"/>
+      <w:docPartObj>
+        <w:docPartGallery w:val="Watermarks"/>
+        <w:docPartUnique/>
+      </w:docPartObj>
+    </w:sdtPr>
+    <w:sdtContent>
+      <w:p>
+        <w:pPr>
+          <w:pStyle w:val="Header"/>
+        </w:pPr>
+        <w:r>
+          <w:rPr>
+            <w:noProof/>
+            <w:lang w:eastAsia="zh-TW"/>
+          </w:rPr>
+          <w:pict>
+            <v:shapetype id="_x0000_t136" coordsize="21600,21600" o:spt="136" adj="10800" path="m@7,l@8,m@5,21600l@6,21600e">
+              <v:formulas>
+                <v:f eqn="sum #0 0 10800"/>
+                <v:f eqn="prod #0 2 1"/>
+                <v:f eqn="sum 21600 0 @1"/>
+                <v:f eqn="sum 0 0 @2"/>
+                <v:f eqn="sum 21600 0 @3"/>
+                <v:f eqn="if @0 @3 0"/>
+                <v:f eqn="if @0 21600 @1"/>
+                <v:f eqn="if @0 0 @2"/>
+                <v:f eqn="if @0 @4 21600"/>
+                <v:f eqn="mid @5 @6"/>
+                <v:f eqn="mid @8 @5"/>
+                <v:f eqn="mid @7 @8"/>
+                <v:f eqn="mid @6 @7"/>
+                <v:f eqn="sum @6 0 @5"/>
+              </v:formulas>
+              <v:path textpathok="t" o:connecttype="custom" o:connectlocs="@9,0;@10,10800;@11,21600;@12,10800" o:connectangles="270,180,90,0"/>
+              <v:textpath on="t" fitshape="t"/>
+              <v:handles>
+                <v:h position="#0,bottomRight" xrange="6629,14971"/>
+              </v:handles>
+              <o:lock v:ext="edit" text="t" shapetype="t"/>
+            </v:shapetype>
+            <v:shape id="PowerPlusWaterMarkObject8837599" o:spid="_x0000_s5130" type="#_x0000_t136" style="position:absolute;margin-left:0;margin-top:0;width:580.6pt;height:79.15pt;rotation:315;z-index:-251656192;mso-position-horizontal:center;mso-position-horizontal-relative:margin;mso-position-vertical:center;mso-position-vertical-relative:margin" o:allowincell="f" fillcolor="silver" stroked="f">
+              <v:fill opacity=".5"/>
+              <v:textpath style="font-family:&quot;Calibri&quot;;font-size:1pt" string="Possibillion technologies pvt ltd"/>
+              <w10:wrap anchorx="margin" anchory="margin"/>
+            </v:shape>
+          </w:pict>
+        </w:r>
+      </w:p>
+    </w:sdtContent>
+  </w:sdt>
+</w:hdr>
+</file>
+
+<file path=word/header3.xml><?xml version="1.0" encoding="utf-8"?>
+<w:hdr xmlns:ve="http://schemas.openxmlformats.org/markup-compatibility/2006" xmlns:o="urn:schemas-microsoft-com:office:office" xmlns:r="http://schemas.openxmlformats.org/officeDocument/2006/relationships" xmlns:m="http://schemas.openxmlformats.org/officeDocument/2006/math" xmlns:v="urn:schemas-microsoft-com:vml" xmlns:wp="http://schemas.openxmlformats.org/drawingml/2006/wordprocessingDrawing" xmlns:w10="urn:schemas-microsoft-com:office:word" xmlns:w="http://schemas.openxmlformats.org/wordprocessingml/2006/main" xmlns:wne="http://schemas.microsoft.com/office/word/2006/wordml">
+  <w:p>
+    <w:pPr>
+      <w:pStyle w:val="Header"/>
+    </w:pPr>
+  </w:p>
+</w:hdr>
 </file>
 
 <file path=word/numbering.xml><?xml version="1.0" encoding="utf-8"?>
@@ -4123,6 +2935,54 @@
     <w:uiPriority w:val="99"/>
     <w:semiHidden/>
     <w:unhideWhenUsed/>
+  </w:style>
+  <w:style w:type="paragraph" w:styleId="Header">
+    <w:name w:val="header"/>
+    <w:basedOn w:val="Normal"/>
+    <w:link w:val="HeaderChar"/>
+    <w:uiPriority w:val="99"/>
+    <w:semiHidden/>
+    <w:unhideWhenUsed/>
+    <w:rsid w:val="006F495A"/>
+    <w:pPr>
+      <w:tabs>
+        <w:tab w:val="center" w:pos="4680"/>
+        <w:tab w:val="right" w:pos="9360"/>
+      </w:tabs>
+      <w:spacing w:after="0" w:line="240" w:lineRule="auto"/>
+    </w:pPr>
+  </w:style>
+  <w:style w:type="character" w:customStyle="1" w:styleId="HeaderChar">
+    <w:name w:val="Header Char"/>
+    <w:basedOn w:val="DefaultParagraphFont"/>
+    <w:link w:val="Header"/>
+    <w:uiPriority w:val="99"/>
+    <w:semiHidden/>
+    <w:rsid w:val="006F495A"/>
+  </w:style>
+  <w:style w:type="paragraph" w:styleId="Footer">
+    <w:name w:val="footer"/>
+    <w:basedOn w:val="Normal"/>
+    <w:link w:val="FooterChar"/>
+    <w:uiPriority w:val="99"/>
+    <w:semiHidden/>
+    <w:unhideWhenUsed/>
+    <w:rsid w:val="006F495A"/>
+    <w:pPr>
+      <w:tabs>
+        <w:tab w:val="center" w:pos="4680"/>
+        <w:tab w:val="right" w:pos="9360"/>
+      </w:tabs>
+      <w:spacing w:after="0" w:line="240" w:lineRule="auto"/>
+    </w:pPr>
+  </w:style>
+  <w:style w:type="character" w:customStyle="1" w:styleId="FooterChar">
+    <w:name w:val="Footer Char"/>
+    <w:basedOn w:val="DefaultParagraphFont"/>
+    <w:link w:val="Footer"/>
+    <w:uiPriority w:val="99"/>
+    <w:semiHidden/>
+    <w:rsid w:val="006F495A"/>
   </w:style>
 </w:styles>
 </file>
@@ -4408,4 +3268,16 @@
   <a:objectDefaults/>
   <a:extraClrSchemeLst/>
 </a:theme>
+</file>
+
+<file path=customXml/item1.xml><?xml version="1.0" encoding="utf-8"?>
+<b:Sources xmlns:b="http://schemas.openxmlformats.org/officeDocument/2006/bibliography" xmlns="http://schemas.openxmlformats.org/officeDocument/2006/bibliography" SelectedStyle="\APA.XSL" StyleName="APA"/>
+</file>
+
+<file path=customXml/itemProps1.xml><?xml version="1.0" encoding="utf-8"?>
+<ds:datastoreItem xmlns:ds="http://schemas.openxmlformats.org/officeDocument/2006/customXml" ds:itemID="{8EF4D374-5725-41EC-914B-65438C3EA12A}">
+  <ds:schemaRefs>
+    <ds:schemaRef ds:uri="http://schemas.openxmlformats.org/officeDocument/2006/bibliography"/>
+  </ds:schemaRefs>
+</ds:datastoreItem>
 </file>
</xml_diff>